<commit_message>
day 2 of working on MMM
</commit_message>
<xml_diff>
--- a/AdvCSAB/MMM/MMM_Project/Instructions/MMM The Assignment.docx
+++ b/AdvCSAB/MMM/MMM_Project/Instructions/MMM The Assignment.docx
@@ -113,232 +113,791 @@
       <w:r>
         <w:t>u</w:t>
       </w:r>
+      <w:r>
+        <w:t>r.java, Robot.java, Insect.java)</w:t>
+      </w:r>
+    </w:p>
+    <w:p>
+      <w:pPr>
+        <w:contextualSpacing/>
+      </w:pPr>
+      <w:r>
+        <w:t>Entity.java &lt;- Player.java &lt;- Vehicle.java</w:t>
+      </w:r>
+    </w:p>
+    <w:p>
+      <w:pPr>
+        <w:contextualSpacing/>
+      </w:pPr>
+    </w:p>
+    <w:p>
+      <w:pPr>
+        <w:contextualSpacing/>
+      </w:pPr>
+      <w:r>
+        <w:t xml:space="preserve">Other </w:t>
+      </w:r>
+      <w:r>
+        <w:t>subclass</w:t>
+      </w:r>
+      <w:r>
+        <w:t xml:space="preserve"> entities are as follows:</w:t>
+      </w:r>
+    </w:p>
+    <w:p>
+      <w:pPr>
+        <w:contextualSpacing/>
+      </w:pPr>
+      <w:r>
+        <w:t>Entity.java &lt;- (Bullet.java, Explosion.java, Structure.java)</w:t>
+      </w:r>
+    </w:p>
+    <w:p>
+      <w:pPr>
+        <w:contextualSpacing/>
+      </w:pPr>
+    </w:p>
+    <w:p>
+      <w:pPr>
+        <w:contextualSpacing/>
+      </w:pPr>
+      <w:r>
+        <w:t>Mash Mangle Munch.txt- description of the program with keyboard controls and hints.</w:t>
+      </w:r>
+    </w:p>
+    <w:p>
+      <w:pPr>
+        <w:contextualSpacing/>
+      </w:pPr>
+      <w:r>
+        <w:t>THE ASSIGNMENT.txt</w:t>
+      </w:r>
+      <w:r>
+        <w:tab/>
+        <w:t>- lists and describes the assignment to be completed (this very file)</w:t>
+      </w:r>
+    </w:p>
+    <w:p>
+      <w:pPr>
+        <w:contextualSpacing/>
+        <w:rPr>
+          <w:b/>
+        </w:rPr>
+      </w:pPr>
+    </w:p>
+    <w:p>
+      <w:pPr>
+        <w:contextualSpacing/>
+        <w:rPr>
+          <w:b/>
+        </w:rPr>
+      </w:pPr>
+      <w:r>
+        <w:rPr>
+          <w:b/>
+        </w:rPr>
+        <w:t>Your assignment is to add a 5th monster:</w:t>
+      </w:r>
+    </w:p>
+    <w:p>
+      <w:pPr>
+        <w:contextualSpacing/>
+      </w:pPr>
+      <w:r>
+        <w:t>DESCRIPTION:</w:t>
+      </w:r>
+    </w:p>
+    <w:p>
+      <w:pPr>
+        <w:contextualSpacing/>
+      </w:pPr>
+      <w:r>
+        <w:t xml:space="preserve">The Blop:  the offspring of the Bird Flu and the Superbug, the Blop was disposed of by the CDC in a vat of toxic waste.  Growing to enormous size with an insatiable appetite, the amorphous mass is out to punish its makers.  </w:t>
+      </w:r>
+      <w:r>
+        <w:rPr>
+          <w:u w:val="single"/>
+        </w:rPr>
+        <w:t>The Blop leaves a trail of toxic sludge wherever it goes</w:t>
+      </w:r>
+      <w:r>
+        <w:t xml:space="preserve">, so it must be careful when making tracks.  </w:t>
+      </w:r>
+      <w:r>
+        <w:rPr>
+          <w:u w:val="single"/>
+        </w:rPr>
+        <w:t>It can trap victims to eat, but lay waste to too much space and the food will never come back</w:t>
+      </w:r>
+      <w:r>
+        <w:t>.</w:t>
+      </w:r>
+    </w:p>
+    <w:p>
+      <w:pPr>
+        <w:contextualSpacing/>
+      </w:pPr>
+      <w:r>
+        <w:rPr>
+          <w:u w:val="single"/>
+        </w:rPr>
+        <w:t>If the Blop is at full health, it can split into two</w:t>
+      </w:r>
+      <w:r>
+        <w:t>, but at the expense of damaging itself. If it gets close enough to its twin, it can recombine into a single monster to regain health.</w:t>
+      </w:r>
+    </w:p>
+    <w:p>
+      <w:pPr>
+        <w:contextualSpacing/>
+      </w:pPr>
+    </w:p>
+    <w:p>
+      <w:pPr>
+        <w:contextualSpacing/>
+      </w:pPr>
+      <w:r>
+        <w:t>Modifications will be made in MMMPanel.java.  You will want to create a new subclass of Monster, called Blop.java.  The program runs from MMMDriver.java.</w:t>
+      </w:r>
+    </w:p>
+    <w:p>
+      <w:pPr>
+        <w:contextualSpacing/>
+      </w:pPr>
+    </w:p>
+    <w:p>
+      <w:pPr>
+        <w:contextualSpacing/>
+      </w:pPr>
+    </w:p>
+    <w:p>
+      <w:pPr>
+        <w:contextualSpacing/>
+      </w:pPr>
+    </w:p>
+    <w:p>
+      <w:pPr>
+        <w:contextualSpacing/>
+      </w:pPr>
+    </w:p>
+    <w:p>
+      <w:pPr>
+        <w:contextualSpacing/>
+      </w:pPr>
+    </w:p>
+    <w:p>
+      <w:pPr>
+        <w:contextualSpacing/>
+      </w:pPr>
+    </w:p>
+    <w:p>
+      <w:pPr>
+        <w:contextualSpacing/>
+      </w:pPr>
+    </w:p>
+    <w:p>
+      <w:pPr>
+        <w:contextualSpacing/>
+      </w:pPr>
+      <w:r>
+        <w:lastRenderedPageBreak/>
+        <w:t>1)   Create the monster with the following specifications</w:t>
+      </w:r>
+    </w:p>
+    <w:p>
+      <w:pPr>
+        <w:contextualSpacing/>
+      </w:pPr>
+      <w:r>
+        <w:t>name:</w:t>
+      </w:r>
+      <w:r>
+        <w:tab/>
+      </w:r>
+      <w:r>
+        <w:tab/>
+      </w:r>
+      <w:r>
+        <w:tab/>
+        <w:t>"The-Blop"</w:t>
+      </w:r>
+    </w:p>
+    <w:p>
+      <w:pPr>
+        <w:contextualSpacing/>
+      </w:pPr>
+      <w:r>
+        <w:t xml:space="preserve">animation images: </w:t>
+      </w:r>
+      <w:r>
+        <w:tab/>
+        <w:t>playerImages[</w:t>
+      </w:r>
+      <w:r>
+        <w:t>4</w:t>
+      </w:r>
+      <w:r>
+        <w:t>]</w:t>
+      </w:r>
+    </w:p>
+    <w:p>
+      <w:pPr>
+        <w:contextualSpacing/>
+      </w:pPr>
+      <w:r>
+        <w:t xml:space="preserve">stomp power: </w:t>
+      </w:r>
+      <w:r>
+        <w:tab/>
+      </w:r>
+      <w:r>
+        <w:tab/>
+      </w:r>
+      <w:r>
+        <w:t>2</w:t>
+      </w:r>
+      <w:r>
+        <w:t>0</w:t>
+      </w:r>
+      <w:r>
+        <w:tab/>
+        <w:t>-this is how much damage is done to a building when stomped on</w:t>
+      </w:r>
+    </w:p>
+    <w:p>
+      <w:pPr>
+        <w:contextualSpacing/>
+      </w:pPr>
+      <w:r>
+        <w:t xml:space="preserve">speed penalty: </w:t>
+      </w:r>
+      <w:r>
+        <w:tab/>
+      </w:r>
+      <w:r>
+        <w:tab/>
+        <w:t>1</w:t>
+      </w:r>
+      <w:r>
+        <w:tab/>
+        <w:t>-affects player speed</w:t>
+      </w:r>
+    </w:p>
+    <w:p>
+      <w:pPr>
+        <w:contextualSpacing/>
+      </w:pPr>
+      <w:r>
+        <w:t xml:space="preserve">reload time: </w:t>
+      </w:r>
+      <w:r>
+        <w:tab/>
+      </w:r>
+      <w:r>
+        <w:tab/>
+        <w:t>0</w:t>
+      </w:r>
+      <w:r>
+        <w:tab/>
+        <w:t>-The-Blop only shoots a projectile in EARTH_INVADERS game mode</w:t>
+      </w:r>
+    </w:p>
+    <w:p>
+      <w:pPr>
+        <w:contextualSpacing/>
+      </w:pPr>
+      <w:r>
+        <w:t>walk damage</w:t>
+      </w:r>
+      <w:r>
+        <w:t xml:space="preserve">: </w:t>
+      </w:r>
+      <w:r>
+        <w:tab/>
+      </w:r>
+      <w:r>
+        <w:tab/>
+      </w:r>
+      <w:r>
+        <w:t>90</w:t>
+      </w:r>
+      <w:r>
+        <w:tab/>
+        <w:t>-this is how much damage is done just by walking on a structure</w:t>
+      </w:r>
+    </w:p>
+    <w:p>
+      <w:pPr>
+        <w:contextualSpacing/>
+      </w:pPr>
+      <w:r>
+        <w:t>projectile type:</w:t>
+      </w:r>
+      <w:r>
+        <w:tab/>
+      </w:r>
+      <w:r>
+        <w:tab/>
+        <w:t>“GLOP”</w:t>
+      </w:r>
+      <w:r>
+        <w:t xml:space="preserve"> –only used for EARTH_INVADERS game mode for The-Blop</w:t>
+      </w:r>
+    </w:p>
+    <w:p>
+      <w:pPr>
+        <w:contextualSpacing/>
+      </w:pPr>
+      <w:r>
+        <w:t>burn damage:</w:t>
+      </w:r>
+      <w:r>
+        <w:tab/>
+      </w:r>
+      <w:r>
+        <w:tab/>
+      </w:r>
+      <w:r>
+        <w:t>5</w:t>
+      </w:r>
+      <w:r>
+        <w:t>0</w:t>
+      </w:r>
+      <w:r>
+        <w:tab/>
+        <w:t>-this is how much damage the monster takes by standing in a fire</w:t>
+      </w:r>
+    </w:p>
+    <w:p>
+      <w:pPr>
+        <w:contextualSpacing/>
+      </w:pPr>
+      <w:r>
+        <w:t xml:space="preserve"> /* These above are the constructor values */</w:t>
+      </w:r>
       <w:bookmarkStart w:id="0" w:name="_GoBack"/>
       <w:bookmarkEnd w:id="0"/>
-      <w:r>
-        <w:t>r.java, Robot.java, Insect.java)</w:t>
-      </w:r>
-    </w:p>
-    <w:p>
-      <w:pPr>
-        <w:contextualSpacing/>
-      </w:pPr>
-      <w:r>
-        <w:t>Entity.java &lt;- Player.java &lt;- Vehicle.java</w:t>
-      </w:r>
-    </w:p>
-    <w:p>
-      <w:pPr>
-        <w:contextualSpacing/>
-      </w:pPr>
-    </w:p>
-    <w:p>
-      <w:pPr>
-        <w:contextualSpacing/>
-      </w:pPr>
-      <w:r>
-        <w:t xml:space="preserve">Other </w:t>
-      </w:r>
-      <w:r>
-        <w:t>subclass</w:t>
-      </w:r>
-      <w:r>
-        <w:t xml:space="preserve"> entities are as follows:</w:t>
-      </w:r>
-    </w:p>
-    <w:p>
-      <w:pPr>
-        <w:contextualSpacing/>
-      </w:pPr>
-      <w:r>
-        <w:t>Entity.java &lt;- (Bullet.java, Explosion.java, Structure.java)</w:t>
-      </w:r>
-    </w:p>
-    <w:p>
-      <w:pPr>
-        <w:contextualSpacing/>
-      </w:pPr>
-    </w:p>
-    <w:p>
-      <w:pPr>
-        <w:contextualSpacing/>
-      </w:pPr>
-      <w:r>
-        <w:t>Mash Mangle Munch.txt- description of the program with keyboard controls and hints.</w:t>
-      </w:r>
-    </w:p>
-    <w:p>
-      <w:pPr>
-        <w:contextualSpacing/>
-      </w:pPr>
-      <w:r>
-        <w:t>THE ASSIGNMENT.txt</w:t>
-      </w:r>
-      <w:r>
-        <w:tab/>
-        <w:t>- lists and describes the assignment to be completed (this very file)</w:t>
-      </w:r>
-    </w:p>
-    <w:p>
-      <w:pPr>
-        <w:contextualSpacing/>
-      </w:pPr>
-    </w:p>
-    <w:p>
-      <w:pPr>
-        <w:contextualSpacing/>
-      </w:pPr>
-      <w:r>
-        <w:t>Your assignment is to add a 5th monster:</w:t>
-      </w:r>
-    </w:p>
-    <w:p>
-      <w:pPr>
-        <w:contextualSpacing/>
-      </w:pPr>
-      <w:r>
-        <w:t>DESCRIPTION:</w:t>
-      </w:r>
-    </w:p>
-    <w:p>
-      <w:pPr>
-        <w:contextualSpacing/>
-      </w:pPr>
-      <w:r>
-        <w:t>The Blop:  the offspring of the Bird Flu and the Superbug, the Blop was disposed of by the CDC in a vat of toxic waste.  Growing to enormous size with an insatiable appetite, the amorphous mass is out to punish its makers.  The Blop leaves a trail of toxic sludge wherever it goes, so it must be careful when making tracks.  It can trap victims to eat, but lay waste to too much space and the food will never come back.</w:t>
-      </w:r>
-    </w:p>
-    <w:p>
-      <w:pPr>
-        <w:contextualSpacing/>
-      </w:pPr>
-      <w:r>
-        <w:t>If the Blop is at full health, it can split into two, but at the expense of damaging itself. If it gets close enough to its twin, it can recombine into a single monster to regain health.</w:t>
-      </w:r>
-    </w:p>
-    <w:p>
-      <w:pPr>
-        <w:contextualSpacing/>
-      </w:pPr>
-    </w:p>
-    <w:p>
-      <w:pPr>
-        <w:contextualSpacing/>
-      </w:pPr>
-      <w:r>
-        <w:t>Modifications will be made in MMMPanel.java.  You will want to create a new subclass of Monster, called Blop.java.  The program runs from MMMDriver.java.</w:t>
-      </w:r>
-    </w:p>
-    <w:p>
-      <w:pPr>
-        <w:contextualSpacing/>
-      </w:pPr>
-    </w:p>
-    <w:p>
-      <w:pPr>
-        <w:contextualSpacing/>
-      </w:pPr>
-    </w:p>
-    <w:p>
-      <w:pPr>
-        <w:contextualSpacing/>
-      </w:pPr>
-    </w:p>
-    <w:p>
-      <w:pPr>
-        <w:contextualSpacing/>
-      </w:pPr>
-    </w:p>
-    <w:p>
-      <w:pPr>
-        <w:contextualSpacing/>
-      </w:pPr>
-    </w:p>
-    <w:p>
-      <w:pPr>
-        <w:contextualSpacing/>
-      </w:pPr>
-    </w:p>
-    <w:p>
-      <w:pPr>
-        <w:contextualSpacing/>
-      </w:pPr>
-    </w:p>
-    <w:p>
-      <w:pPr>
-        <w:contextualSpacing/>
-      </w:pPr>
-      <w:r>
-        <w:lastRenderedPageBreak/>
-        <w:t>1)   Create the monster with the following specifications</w:t>
-      </w:r>
-    </w:p>
-    <w:p>
-      <w:pPr>
-        <w:contextualSpacing/>
-      </w:pPr>
-      <w:r>
-        <w:t>name:</w:t>
-      </w:r>
-      <w:r>
-        <w:tab/>
-      </w:r>
-      <w:r>
-        <w:tab/>
-      </w:r>
-      <w:r>
-        <w:tab/>
-        <w:t>"The-Blop"</w:t>
-      </w:r>
-    </w:p>
-    <w:p>
-      <w:pPr>
-        <w:contextualSpacing/>
-      </w:pPr>
-      <w:r>
-        <w:t xml:space="preserve">animation images: </w:t>
-      </w:r>
-      <w:r>
-        <w:tab/>
-        <w:t>playerImages[</w:t>
-      </w:r>
-      <w:r>
-        <w:t>4</w:t>
-      </w:r>
-      <w:r>
-        <w:t>]</w:t>
-      </w:r>
-    </w:p>
-    <w:p>
-      <w:pPr>
-        <w:contextualSpacing/>
-      </w:pPr>
-      <w:r>
-        <w:t xml:space="preserve">stomp power: </w:t>
-      </w:r>
-      <w:r>
-        <w:tab/>
-      </w:r>
-      <w:r>
-        <w:tab/>
-      </w:r>
-      <w:r>
-        <w:t>2</w:t>
-      </w:r>
-      <w:r>
-        <w:t>0</w:t>
-      </w:r>
-      <w:r>
-        <w:tab/>
-        <w:t>-this is how much damage is done to a building when stomped on</w:t>
-      </w:r>
-    </w:p>
-    <w:p>
-      <w:pPr>
-        <w:contextualSpacing/>
-      </w:pPr>
-      <w:r>
-        <w:t xml:space="preserve">speed penalty: </w:t>
+    </w:p>
+    <w:p>
+      <w:pPr>
+        <w:contextualSpacing/>
+      </w:pPr>
+      <w:r>
+        <w:t>ABILITIES:</w:t>
+      </w:r>
+    </w:p>
+    <w:p>
+      <w:pPr>
+        <w:contextualSpacing/>
+      </w:pPr>
+      <w:r>
+        <w:t xml:space="preserve">swimmer: </w:t>
+      </w:r>
+      <w:r>
+        <w:tab/>
+      </w:r>
+      <w:r>
+        <w:tab/>
+        <w:t>yes</w:t>
+      </w:r>
+      <w:r>
+        <w:tab/>
+        <w:t>-we move faster in water</w:t>
+      </w:r>
+    </w:p>
+    <w:p>
+      <w:pPr>
+        <w:contextualSpacing/>
+      </w:pPr>
+      <w:r>
+        <w:t>can split:</w:t>
+      </w:r>
+      <w:r>
+        <w:tab/>
+      </w:r>
+      <w:r>
+        <w:tab/>
+        <w:t>yes</w:t>
+      </w:r>
+      <w:r>
+        <w:tab/>
+        <w:t>-we can split into an AI controlled twin at the expense of health</w:t>
+      </w:r>
+    </w:p>
+    <w:p>
+      <w:pPr>
+        <w:contextualSpacing/>
+      </w:pPr>
+      <w:r>
+        <w:t xml:space="preserve">impervious to bullets: </w:t>
+      </w:r>
+      <w:r>
+        <w:tab/>
+        <w:t>yes</w:t>
+      </w:r>
+      <w:r>
+        <w:tab/>
+        <w:t>-bullets do no damage, but shells and flame do double damage</w:t>
+      </w:r>
+    </w:p>
+    <w:p>
+      <w:pPr>
+        <w:contextualSpacing/>
+      </w:pPr>
+      <w:r>
+        <w:t>slime trail:</w:t>
+      </w:r>
+      <w:r>
+        <w:tab/>
+      </w:r>
+      <w:r>
+        <w:tab/>
+        <w:t>yes</w:t>
+      </w:r>
+      <w:r>
+        <w:tab/>
+        <w:t>-we leave a trail of toxic slime behind us (Blop-Glop)</w:t>
+      </w:r>
+    </w:p>
+    <w:p>
+      <w:pPr>
+        <w:contextualSpacing/>
+      </w:pPr>
+      <w:r>
+        <w:t>can eat all:</w:t>
+      </w:r>
+      <w:r>
+        <w:tab/>
+      </w:r>
+      <w:r>
+        <w:tab/>
+        <w:t>yes</w:t>
+      </w:r>
+      <w:r>
+        <w:tab/>
+        <w:t>-we can grab and eat any type of unit</w:t>
+      </w:r>
+    </w:p>
+    <w:p>
+      <w:pPr>
+        <w:contextualSpacing/>
+      </w:pPr>
+      <w:r>
+        <w:t>NOTE:  monsters are created in several places in MMMPanel.java (for player1, player2, AI player, etc) as well as in Spawner.java (</w:t>
+      </w:r>
+      <w:r>
+        <w:t>which spawns</w:t>
+      </w:r>
+      <w:r>
+        <w:t xml:space="preserve"> AI monsters in the game mode CITY_SAVERS).</w:t>
+      </w:r>
+    </w:p>
+    <w:p>
+      <w:pPr>
+        <w:contextualSpacing/>
+      </w:pPr>
+    </w:p>
+    <w:p>
+      <w:pPr>
+        <w:contextualSpacing/>
+      </w:pPr>
+      <w:r>
+        <w:t>2)  Complete the code in MMMPanel to add the functionality for creatures that are impervious to bullets:</w:t>
+      </w:r>
+    </w:p>
+    <w:p>
+      <w:pPr>
+        <w:ind w:left="720"/>
+        <w:contextualSpacing/>
+      </w:pPr>
+      <w:r>
+        <w:t>2a) Any monster that is impervious to bullets</w:t>
+      </w:r>
+      <w:r>
+        <w:t xml:space="preserve"> takes no damage from bullets, but takes double damage from explosives and fire (ordinance of type SHELL, FLAME).</w:t>
+      </w:r>
+      <w:r>
+        <w:t xml:space="preserve">  </w:t>
+      </w:r>
+      <w:r>
+        <w:t>Note:  this rule should NOT be applied in EARTH_INVADERS mode</w:t>
+      </w:r>
+      <w:r>
+        <w:t>, and should be applied to any kind of monster that has this feature</w:t>
+      </w:r>
+      <w:r>
+        <w:t>.</w:t>
+      </w:r>
+    </w:p>
+    <w:p>
+      <w:pPr>
+        <w:contextualSpacing/>
+      </w:pPr>
+    </w:p>
+    <w:p>
+      <w:pPr>
+        <w:ind w:left="720"/>
+        <w:contextualSpacing/>
+      </w:pPr>
+      <w:r>
+        <w:t>2b</w:t>
+      </w:r>
+      <w:r>
+        <w:t xml:space="preserve">)  If a non-explosive bullet hits </w:t>
+      </w:r>
+      <w:r>
+        <w:t>a creature that is impervious to bullets</w:t>
+      </w:r>
+      <w:r>
+        <w:t>, there should not be an explosion image produced (the bullet is absorbed).</w:t>
+      </w:r>
+    </w:p>
+    <w:p>
+      <w:pPr>
+        <w:contextualSpacing/>
+      </w:pPr>
+      <w:r>
+        <w:tab/>
+      </w:r>
+    </w:p>
+    <w:p>
+      <w:pPr>
+        <w:contextualSpacing/>
+      </w:pPr>
+      <w:r>
+        <w:t xml:space="preserve">4)  For any </w:t>
+      </w:r>
+      <w:r>
+        <w:t xml:space="preserve">ground </w:t>
+      </w:r>
+      <w:r>
+        <w:t>unit that The-Blop runs over, it should produce a smoke puff explosion instead of a fireball explosion.</w:t>
+      </w:r>
+      <w:r>
+        <w:t xml:space="preserve">  Exclude this rule for trains and aircraft.</w:t>
+      </w:r>
+    </w:p>
+    <w:p>
+      <w:pPr>
+        <w:contextualSpacing/>
+      </w:pPr>
+    </w:p>
+    <w:p>
+      <w:pPr>
+        <w:contextualSpacing/>
+      </w:pPr>
+      <w:r>
+        <w:t>5)  The-Blop can grab any type of unit to eat</w:t>
+      </w:r>
+      <w:r>
+        <w:t>.</w:t>
+      </w:r>
+    </w:p>
+    <w:p>
+      <w:pPr>
+        <w:contextualSpacing/>
+      </w:pPr>
+    </w:p>
+    <w:p>
+      <w:pPr>
+        <w:contextualSpacing/>
+      </w:pPr>
+      <w:r>
+        <w:t>6</w:t>
+      </w:r>
+      <w:r>
+        <w:t>)  The-Blop gains 5-10 health points for any type of unit that is eaten.</w:t>
+      </w:r>
+    </w:p>
+    <w:p>
+      <w:pPr>
+        <w:contextualSpacing/>
+      </w:pPr>
+    </w:p>
+    <w:p>
+      <w:pPr>
+        <w:contextualSpacing/>
+      </w:pPr>
+    </w:p>
+    <w:p>
+      <w:pPr>
+        <w:contextualSpacing/>
+      </w:pPr>
+    </w:p>
+    <w:p>
+      <w:pPr>
+        <w:contextualSpacing/>
+      </w:pPr>
+    </w:p>
+    <w:p>
+      <w:pPr>
+        <w:contextualSpacing/>
+      </w:pPr>
+    </w:p>
+    <w:p>
+      <w:pPr>
+        <w:contextualSpacing/>
+      </w:pPr>
+    </w:p>
+    <w:p>
+      <w:pPr>
+        <w:contextualSpacing/>
+      </w:pPr>
+    </w:p>
+    <w:p>
+      <w:pPr>
+        <w:contextualSpacing/>
+      </w:pPr>
+    </w:p>
+    <w:p>
+      <w:pPr>
+        <w:contextualSpacing/>
+      </w:pPr>
+      <w:r>
+        <w:t>7)</w:t>
+      </w:r>
+      <w:r>
+        <w:t xml:space="preserve">  </w:t>
+      </w:r>
+      <w:r>
+        <w:t>For any creature with the slime trail ability, w</w:t>
+      </w:r>
+      <w:r>
+        <w:t xml:space="preserve">ith each space that </w:t>
+      </w:r>
+      <w:r>
+        <w:t>the monster</w:t>
+      </w:r>
+      <w:r>
+        <w:t xml:space="preserve"> moves, it leaves a trail of toxic slime called "Blop-glop".</w:t>
+      </w:r>
+    </w:p>
+    <w:p>
+      <w:pPr>
+        <w:contextualSpacing/>
+      </w:pPr>
+      <w:r>
+        <w:tab/>
+        <w:t>Blop-glop takes the form of a Structure (like buildings, trees or rubble).</w:t>
+      </w:r>
+    </w:p>
+    <w:p>
+      <w:pPr>
+        <w:contextualSpacing/>
+      </w:pPr>
+      <w:r>
+        <w:tab/>
+        <w:t>This way, vehicles and crowds should not be able to pass over it.</w:t>
+      </w:r>
+    </w:p>
+    <w:p>
+      <w:pPr>
+        <w:contextualSpacing/>
+      </w:pPr>
+      <w:r>
+        <w:tab/>
+        <w:t>The only entities that can pass over Blop-Glop are monsters, tanks (and aircraft that fly over it).</w:t>
+      </w:r>
+    </w:p>
+    <w:p>
+      <w:pPr>
+        <w:contextualSpacing/>
+      </w:pPr>
+      <w:r>
+        <w:tab/>
+        <w:t>Blop-glop can not be dropped in the water or over another structure (even rubble).</w:t>
+      </w:r>
+    </w:p>
+    <w:p>
+      <w:pPr>
+        <w:contextualSpacing/>
+      </w:pPr>
+      <w:r>
+        <w:tab/>
+        <w:t>Blop-glop does property damage by dest</w:t>
+      </w:r>
+      <w:r>
+        <w:t>ro</w:t>
+      </w:r>
+      <w:r>
+        <w:t>ying roads and parks, between $0-$2999 damage.</w:t>
+      </w:r>
+    </w:p>
+    <w:p>
+      <w:pPr>
+        <w:contextualSpacing/>
+      </w:pPr>
+      <w:r>
+        <w:t xml:space="preserve">STRUCTURE </w:t>
+      </w:r>
+      <w:r>
+        <w:t>–</w:t>
+      </w:r>
+      <w:r>
+        <w:t xml:space="preserve"> </w:t>
+      </w:r>
+    </w:p>
+    <w:p>
+      <w:pPr>
+        <w:contextualSpacing/>
+      </w:pPr>
+      <w:r>
+        <w:t xml:space="preserve">name: </w:t>
+      </w:r>
+      <w:r>
+        <w:tab/>
+      </w:r>
+      <w:r>
+        <w:tab/>
+      </w:r>
+      <w:r>
+        <w:t>"Blop-glop"</w:t>
+      </w:r>
+    </w:p>
+    <w:p>
+      <w:pPr>
+        <w:contextualSpacing/>
+      </w:pPr>
+      <w:r>
+        <w:t xml:space="preserve">images: </w:t>
+      </w:r>
+      <w:r>
+        <w:tab/>
+        <w:t>blopGlopImages</w:t>
+      </w:r>
+    </w:p>
+    <w:p>
+      <w:pPr>
+        <w:contextualSpacing/>
+      </w:pPr>
+      <w:r>
+        <w:t xml:space="preserve">is passable: </w:t>
+      </w:r>
+      <w:r>
+        <w:tab/>
+        <w:t>true    (passable by monsters/tanks/aircraft, impassable by everyone else)</w:t>
+      </w:r>
+    </w:p>
+    <w:p>
+      <w:pPr>
+        <w:contextualSpacing/>
+      </w:pPr>
+      <w:r>
+        <w:t xml:space="preserve">is destroyable: </w:t>
+      </w:r>
+      <w:r>
+        <w:tab/>
+      </w:r>
+      <w:r>
+        <w:t>true    (not destroyable by stomp, but should be destroyed by tank shells or fire)</w:t>
+      </w:r>
+    </w:p>
+    <w:p>
+      <w:pPr>
+        <w:contextualSpacing/>
+      </w:pPr>
+      <w:r>
+        <w:t>height:</w:t>
       </w:r>
       <w:r>
         <w:tab/>
@@ -347,673 +906,154 @@
         <w:tab/>
         <w:t>1</w:t>
       </w:r>
-      <w:r>
-        <w:tab/>
-        <w:t>-affects player speed</w:t>
-      </w:r>
-    </w:p>
-    <w:p>
-      <w:pPr>
-        <w:contextualSpacing/>
-      </w:pPr>
-      <w:r>
-        <w:t xml:space="preserve">reload time: </w:t>
-      </w:r>
-      <w:r>
-        <w:tab/>
-      </w:r>
-      <w:r>
-        <w:tab/>
-        <w:t>0</w:t>
-      </w:r>
-      <w:r>
-        <w:tab/>
-        <w:t>-The-Blop only shoots a projectile in EARTH_INVADERS game mode</w:t>
-      </w:r>
-    </w:p>
-    <w:p>
-      <w:pPr>
-        <w:contextualSpacing/>
-      </w:pPr>
-      <w:r>
-        <w:t>walk damage</w:t>
-      </w:r>
-      <w:r>
-        <w:t xml:space="preserve">: </w:t>
-      </w:r>
-      <w:r>
-        <w:tab/>
-      </w:r>
-      <w:r>
-        <w:tab/>
-      </w:r>
-      <w:r>
-        <w:t>90</w:t>
-      </w:r>
-      <w:r>
-        <w:tab/>
-        <w:t>-this is how much damage is done just by walking on a structure</w:t>
-      </w:r>
-    </w:p>
-    <w:p>
-      <w:pPr>
-        <w:contextualSpacing/>
-      </w:pPr>
-      <w:r>
-        <w:t>projectile type:</w:t>
-      </w:r>
-      <w:r>
-        <w:tab/>
-      </w:r>
-      <w:r>
-        <w:tab/>
-        <w:t>“GLOP”</w:t>
-      </w:r>
-      <w:r>
-        <w:t xml:space="preserve"> –only used for EARTH_INVADERS game mode for The-Blop</w:t>
-      </w:r>
-    </w:p>
-    <w:p>
-      <w:pPr>
-        <w:contextualSpacing/>
-      </w:pPr>
-      <w:r>
-        <w:t>burn damage:</w:t>
-      </w:r>
-      <w:r>
-        <w:tab/>
-      </w:r>
-      <w:r>
-        <w:tab/>
-      </w:r>
-      <w:r>
-        <w:t>5</w:t>
-      </w:r>
-      <w:r>
-        <w:t>0</w:t>
-      </w:r>
-      <w:r>
-        <w:tab/>
-        <w:t>-this is how much damage the monster takes by standing in a fire</w:t>
-      </w:r>
-    </w:p>
-    <w:p>
-      <w:pPr>
-        <w:contextualSpacing/>
-      </w:pPr>
-      <w:r>
-        <w:t>ABILITIES:</w:t>
-      </w:r>
-    </w:p>
-    <w:p>
-      <w:pPr>
-        <w:contextualSpacing/>
-      </w:pPr>
-      <w:r>
-        <w:t xml:space="preserve">swimmer: </w:t>
-      </w:r>
-      <w:r>
-        <w:tab/>
-      </w:r>
-      <w:r>
-        <w:tab/>
-        <w:t>yes</w:t>
-      </w:r>
-      <w:r>
-        <w:tab/>
-        <w:t>-we move faster in water</w:t>
-      </w:r>
-    </w:p>
-    <w:p>
-      <w:pPr>
-        <w:contextualSpacing/>
-      </w:pPr>
-      <w:r>
-        <w:t>can split:</w:t>
-      </w:r>
-      <w:r>
-        <w:tab/>
-      </w:r>
-      <w:r>
-        <w:tab/>
-        <w:t>yes</w:t>
-      </w:r>
-      <w:r>
-        <w:tab/>
-        <w:t>-we can split into an AI controlled twin at the expense of health</w:t>
-      </w:r>
-    </w:p>
-    <w:p>
-      <w:pPr>
-        <w:contextualSpacing/>
-      </w:pPr>
-      <w:r>
-        <w:t xml:space="preserve">impervious to bullets: </w:t>
-      </w:r>
-      <w:r>
-        <w:tab/>
-        <w:t>yes</w:t>
-      </w:r>
-      <w:r>
-        <w:tab/>
-        <w:t>-bullets do no damage, but shells and flame do double damage</w:t>
-      </w:r>
-    </w:p>
-    <w:p>
-      <w:pPr>
-        <w:contextualSpacing/>
-      </w:pPr>
-      <w:r>
-        <w:t>slime trail:</w:t>
-      </w:r>
-      <w:r>
-        <w:tab/>
-      </w:r>
-      <w:r>
-        <w:tab/>
-        <w:t>yes</w:t>
-      </w:r>
-      <w:r>
-        <w:tab/>
-        <w:t>-we leave a trail of toxic slime behind us (Blop-Glop)</w:t>
-      </w:r>
-    </w:p>
-    <w:p>
-      <w:pPr>
-        <w:contextualSpacing/>
-      </w:pPr>
-      <w:r>
-        <w:t>can eat all:</w:t>
-      </w:r>
-      <w:r>
-        <w:tab/>
-      </w:r>
-      <w:r>
-        <w:tab/>
-        <w:t>yes</w:t>
-      </w:r>
-      <w:r>
-        <w:tab/>
-        <w:t>-we can grab and eat any type of unit</w:t>
-      </w:r>
-    </w:p>
-    <w:p>
-      <w:pPr>
-        <w:contextualSpacing/>
-      </w:pPr>
-      <w:r>
-        <w:t>NOTE:  monsters are created in several places in MMMPanel.java (for player1, player2, AI player, etc) as well as in Spawner.java (</w:t>
-      </w:r>
-      <w:r>
-        <w:t>which spawns</w:t>
-      </w:r>
-      <w:r>
-        <w:t xml:space="preserve"> AI monsters in the game mode CITY_SAVERS).</w:t>
-      </w:r>
-    </w:p>
-    <w:p>
-      <w:pPr>
-        <w:contextualSpacing/>
-      </w:pPr>
-    </w:p>
-    <w:p>
-      <w:pPr>
-        <w:contextualSpacing/>
-      </w:pPr>
-      <w:r>
-        <w:t>2)  Complete the code in MMMPanel to add the functionality for creatures that are impervious to bullets:</w:t>
-      </w:r>
-    </w:p>
-    <w:p>
-      <w:pPr>
-        <w:ind w:left="720"/>
-        <w:contextualSpacing/>
-      </w:pPr>
-      <w:r>
-        <w:t>2a) Any monster that is impervious to bullets</w:t>
-      </w:r>
-      <w:r>
-        <w:t xml:space="preserve"> takes no damage from bullets, but takes double damage from explosives and fire (ordinance of type SHELL, FLAME).</w:t>
+    </w:p>
+    <w:p>
+      <w:pPr>
+        <w:contextualSpacing/>
+      </w:pPr>
+      <w:r>
+        <w:t xml:space="preserve">health: </w:t>
+      </w:r>
+      <w:r>
+        <w:tab/>
+        <w:t>-1</w:t>
+      </w:r>
+      <w:r>
+        <w:tab/>
+        <w:t>(-1 health means it can be shot over by projectiles)</w:t>
+      </w:r>
+    </w:p>
+    <w:p>
+      <w:pPr>
+        <w:contextualSpacing/>
+      </w:pPr>
+      <w:r>
+        <w:t xml:space="preserve">image index:    </w:t>
+      </w:r>
+      <w:r>
+        <w:tab/>
+      </w:r>
+      <w:r>
+        <w:t>pick a random one from blopGlopImages</w:t>
+      </w:r>
+    </w:p>
+    <w:p>
+      <w:pPr>
+        <w:contextualSpacing/>
+      </w:pPr>
+      <w:r>
+        <w:t>property value: 0</w:t>
+      </w:r>
+    </w:p>
+    <w:p>
+      <w:pPr>
+        <w:contextualSpacing/>
+      </w:pPr>
+      <w:r>
+        <w:t>For leaving the trail of Blop-glop, look into Structure.java to see how the constructor of Structures are defined, and MapBuilder.java for insight as to how to create instances of Structures.  You will also find in MapBuilder.java the means in which water is defined in the world, so that you can keep Blop-glop from being dropped over water.</w:t>
+      </w:r>
+    </w:p>
+    <w:p>
+      <w:pPr>
+        <w:contextualSpacing/>
+      </w:pPr>
+    </w:p>
+    <w:p>
+      <w:pPr>
+        <w:contextualSpacing/>
+      </w:pPr>
+      <w:r>
+        <w:t>8</w:t>
+      </w:r>
+      <w:r>
+        <w:t>) The Blop can't shoot projectiles (outside of the EARTH_INVADERS game mode), but if the player tries to hit the shoot key (or mouse button), make the Blop separate into two entities, the original player controlled monster and an AI controlled twin.</w:t>
       </w:r>
       <w:r>
         <w:t xml:space="preserve">  </w:t>
       </w:r>
       <w:r>
-        <w:t>Note:  this rule should NOT be applied in EARTH_INVADERS mode</w:t>
-      </w:r>
-      <w:r>
-        <w:t>, and should be applied to any kind of monster that has this feature</w:t>
-      </w:r>
-      <w:r>
-        <w:t>.</w:t>
-      </w:r>
-    </w:p>
-    <w:p>
-      <w:pPr>
-        <w:contextualSpacing/>
-      </w:pPr>
-    </w:p>
-    <w:p>
-      <w:pPr>
-        <w:ind w:left="720"/>
-        <w:contextualSpacing/>
-      </w:pPr>
-      <w:r>
-        <w:t>2b</w:t>
-      </w:r>
-      <w:r>
-        <w:t xml:space="preserve">)  If a non-explosive bullet hits </w:t>
-      </w:r>
-      <w:r>
-        <w:t>a creature that is impervious to bullets</w:t>
-      </w:r>
-      <w:r>
-        <w:t>, there should not be an explosion image produced (the bullet is absorbed).</w:t>
-      </w:r>
-    </w:p>
-    <w:p>
-      <w:pPr>
-        <w:contextualSpacing/>
-      </w:pPr>
-      <w:r>
-        <w:tab/>
-      </w:r>
-    </w:p>
-    <w:p>
-      <w:pPr>
-        <w:contextualSpacing/>
-      </w:pPr>
-      <w:r>
-        <w:t xml:space="preserve">4)  For any </w:t>
-      </w:r>
-      <w:r>
-        <w:t xml:space="preserve">ground </w:t>
-      </w:r>
-      <w:r>
-        <w:t>unit that The-Blop runs over, it should produce a smoke puff explosion instead of a fireball explosion.</w:t>
-      </w:r>
-      <w:r>
-        <w:t xml:space="preserve">  Exclude this rule for trains and aircraft.</w:t>
-      </w:r>
-    </w:p>
-    <w:p>
-      <w:pPr>
-        <w:contextualSpacing/>
-      </w:pPr>
-    </w:p>
-    <w:p>
-      <w:pPr>
-        <w:contextualSpacing/>
-      </w:pPr>
-      <w:r>
-        <w:t>5)  The-Blop can grab any type of unit to eat</w:t>
-      </w:r>
-      <w:r>
-        <w:t>.</w:t>
-      </w:r>
-    </w:p>
-    <w:p>
-      <w:pPr>
-        <w:contextualSpacing/>
-      </w:pPr>
-    </w:p>
-    <w:p>
-      <w:pPr>
-        <w:contextualSpacing/>
-      </w:pPr>
-      <w:r>
-        <w:t>6</w:t>
-      </w:r>
-      <w:r>
-        <w:t>)  The-Blop gains 5-10 health points for any type of unit that is eaten.</w:t>
-      </w:r>
-    </w:p>
-    <w:p>
-      <w:pPr>
-        <w:contextualSpacing/>
-      </w:pPr>
-    </w:p>
-    <w:p>
-      <w:pPr>
-        <w:contextualSpacing/>
-      </w:pPr>
-    </w:p>
-    <w:p>
-      <w:pPr>
-        <w:contextualSpacing/>
-      </w:pPr>
-    </w:p>
-    <w:p>
-      <w:pPr>
-        <w:contextualSpacing/>
-      </w:pPr>
-    </w:p>
-    <w:p>
-      <w:pPr>
-        <w:contextualSpacing/>
-      </w:pPr>
-    </w:p>
-    <w:p>
-      <w:pPr>
-        <w:contextualSpacing/>
-      </w:pPr>
-    </w:p>
-    <w:p>
-      <w:pPr>
-        <w:contextualSpacing/>
-      </w:pPr>
-    </w:p>
-    <w:p>
-      <w:pPr>
-        <w:contextualSpacing/>
-      </w:pPr>
-    </w:p>
-    <w:p>
-      <w:pPr>
-        <w:contextualSpacing/>
-      </w:pPr>
-      <w:r>
-        <w:lastRenderedPageBreak/>
-        <w:t>7)</w:t>
+        <w:t>The Blop can only separate if its health is 100.</w:t>
       </w:r>
       <w:r>
         <w:t xml:space="preserve">  </w:t>
       </w:r>
       <w:r>
-        <w:t>For any creature with the slime trail ability, w</w:t>
-      </w:r>
-      <w:r>
-        <w:t xml:space="preserve">ith each space that </w:t>
-      </w:r>
-      <w:r>
-        <w:t>the monster</w:t>
-      </w:r>
-      <w:r>
-        <w:t xml:space="preserve"> moves, it leaves a trail of toxic slime called "Blop-glop".</w:t>
-      </w:r>
-    </w:p>
-    <w:p>
-      <w:pPr>
-        <w:contextualSpacing/>
-      </w:pPr>
-      <w:r>
-        <w:tab/>
-        <w:t>Blop-glop takes the form of a Structure (like buildings, trees or rubble).</w:t>
-      </w:r>
-    </w:p>
-    <w:p>
-      <w:pPr>
-        <w:contextualSpacing/>
-      </w:pPr>
-      <w:r>
-        <w:tab/>
-        <w:t>This way, vehicles and crowds should not be able to pass over it.</w:t>
-      </w:r>
-    </w:p>
-    <w:p>
-      <w:pPr>
-        <w:contextualSpacing/>
-      </w:pPr>
-      <w:r>
-        <w:tab/>
-        <w:t>The only entities that can pass over Blop-Glop are monsters, tanks (and aircraft that fly over it).</w:t>
-      </w:r>
-    </w:p>
-    <w:p>
-      <w:pPr>
-        <w:contextualSpacing/>
-      </w:pPr>
-      <w:r>
-        <w:tab/>
-        <w:t>Blop-glop can not be dropped in the water or over another structure (even rubble).</w:t>
-      </w:r>
-    </w:p>
-    <w:p>
-      <w:pPr>
-        <w:contextualSpacing/>
-      </w:pPr>
-      <w:r>
-        <w:tab/>
-        <w:t>Blop-glop does property damage by dest</w:t>
-      </w:r>
-      <w:r>
-        <w:t>ro</w:t>
-      </w:r>
-      <w:r>
-        <w:t>ying roads and parks, between $0-$2999 damage.</w:t>
-      </w:r>
-    </w:p>
-    <w:p>
-      <w:pPr>
-        <w:contextualSpacing/>
-      </w:pPr>
-      <w:r>
-        <w:t xml:space="preserve">STRUCTURE </w:t>
-      </w:r>
-      <w:r>
-        <w:t>–</w:t>
-      </w:r>
-      <w:r>
-        <w:t xml:space="preserve"> </w:t>
-      </w:r>
-    </w:p>
-    <w:p>
-      <w:pPr>
-        <w:contextualSpacing/>
-      </w:pPr>
-      <w:r>
-        <w:t xml:space="preserve">name: </w:t>
-      </w:r>
-      <w:r>
-        <w:tab/>
-      </w:r>
-      <w:r>
-        <w:tab/>
-      </w:r>
-      <w:r>
-        <w:t>"Blop-glop"</w:t>
-      </w:r>
-    </w:p>
-    <w:p>
-      <w:pPr>
-        <w:contextualSpacing/>
-      </w:pPr>
-      <w:r>
-        <w:t xml:space="preserve">images: </w:t>
-      </w:r>
-      <w:r>
-        <w:tab/>
-        <w:t>blopGlopImages</w:t>
-      </w:r>
-    </w:p>
-    <w:p>
-      <w:pPr>
-        <w:contextualSpacing/>
-      </w:pPr>
-      <w:r>
-        <w:t xml:space="preserve">is passable: </w:t>
-      </w:r>
-      <w:r>
-        <w:tab/>
-        <w:t>true    (passable by monsters/tanks/aircraft, impassable by everyone else)</w:t>
-      </w:r>
-    </w:p>
-    <w:p>
-      <w:pPr>
-        <w:contextualSpacing/>
-      </w:pPr>
-      <w:r>
-        <w:t xml:space="preserve">is destroyable: </w:t>
-      </w:r>
-      <w:r>
-        <w:tab/>
-      </w:r>
-      <w:r>
-        <w:t>true    (not destroyable by stomp, but should be destroyed by tank shells or fire)</w:t>
-      </w:r>
-    </w:p>
-    <w:p>
-      <w:pPr>
-        <w:contextualSpacing/>
-      </w:pPr>
-      <w:r>
-        <w:t>height:</w:t>
-      </w:r>
-      <w:r>
-        <w:tab/>
-      </w:r>
-      <w:r>
-        <w:tab/>
-        <w:t>1</w:t>
-      </w:r>
-    </w:p>
-    <w:p>
-      <w:pPr>
-        <w:contextualSpacing/>
-      </w:pPr>
-      <w:r>
-        <w:t xml:space="preserve">health: </w:t>
-      </w:r>
-      <w:r>
-        <w:tab/>
-        <w:t>-1</w:t>
-      </w:r>
-      <w:r>
-        <w:tab/>
-        <w:t>(-1 health means it can be shot over by projectiles)</w:t>
-      </w:r>
-    </w:p>
-    <w:p>
-      <w:pPr>
-        <w:contextualSpacing/>
-      </w:pPr>
-      <w:r>
-        <w:t xml:space="preserve">image index:    </w:t>
-      </w:r>
-      <w:r>
-        <w:tab/>
-      </w:r>
-      <w:r>
-        <w:t>pick a random one from blopGlopImages</w:t>
-      </w:r>
-    </w:p>
-    <w:p>
-      <w:pPr>
-        <w:contextualSpacing/>
-      </w:pPr>
-      <w:r>
-        <w:t>property value: 0</w:t>
-      </w:r>
-    </w:p>
-    <w:p>
-      <w:pPr>
-        <w:contextualSpacing/>
-      </w:pPr>
-      <w:r>
-        <w:t>For leaving the trail of Blop-glop, look into Structure.java to see how the constructor of Structures are defined, and MapBuilder.java for insight as to how to create instances of Structures.  You will also find in MapBuilder.java the means in which water is defined in the world, so that you can keep Blop-glop from being dropped over water.</w:t>
-      </w:r>
-    </w:p>
-    <w:p>
-      <w:pPr>
-        <w:contextualSpacing/>
-      </w:pPr>
-    </w:p>
-    <w:p>
-      <w:pPr>
-        <w:contextualSpacing/>
-      </w:pPr>
-      <w:r>
-        <w:t>8</w:t>
-      </w:r>
-      <w:r>
-        <w:t>) The Blop can't shoot projectiles (outside of the EARTH_INVADERS game mode), but if the player tries to hit the shoot key (or mouse button), make the Blop separate into two entities, the original player controlled monster and an AI controlled twin.</w:t>
+        <w:t>When it separates, the original Blop should lose a random number of health points between 25 and 75.</w:t>
       </w:r>
       <w:r>
         <w:t xml:space="preserve">  </w:t>
       </w:r>
       <w:r>
-        <w:t>The Blop can only separate if its health is 100.</w:t>
+        <w:t>The Blop can not separate again if its twin is active, even if its health gets back up to 100.</w:t>
       </w:r>
       <w:r>
         <w:t xml:space="preserve">  </w:t>
       </w:r>
       <w:r>
-        <w:t>When it separates, the original Blop should lose a random number of health points between 25 and 75.</w:t>
+        <w:t>If the Blop is close to its twin (within one space), hitting the shoot key will recombine them into a single monster.</w:t>
       </w:r>
       <w:r>
         <w:t xml:space="preserve">  </w:t>
       </w:r>
       <w:r>
-        <w:t>The Blop can not separate again if its twin is active, even if its health gets back up to 100.</w:t>
+        <w:t>When the Blop recombines, it gains between 50 and 100 health points.</w:t>
       </w:r>
       <w:r>
         <w:t xml:space="preserve">  </w:t>
       </w:r>
       <w:r>
-        <w:t>If the Blop is close to its twin (within one space), hitting the shoot key will recombine them into a single monster.</w:t>
+        <w:t>NOTE:  this rule should not be applied for EARTH_INVADERS game mode.</w:t>
       </w:r>
       <w:r>
         <w:t xml:space="preserve">  </w:t>
       </w:r>
       <w:r>
-        <w:t>When the Blop recombines, it gains between 50 and 100 health points.</w:t>
+        <w:t>(there is a boolean data field called blopSplit that can be used to flag whether or not it has split yet)</w:t>
+      </w:r>
+    </w:p>
+    <w:p>
+      <w:pPr>
+        <w:contextualSpacing/>
+      </w:pPr>
+    </w:p>
+    <w:p>
+      <w:pPr>
+        <w:contextualSpacing/>
+      </w:pPr>
+      <w:r>
+        <w:t xml:space="preserve">9) </w:t>
+      </w:r>
+      <w:r>
+        <w:t>The highScores array is read from (and writes into) a text file for each game mode.</w:t>
       </w:r>
       <w:r>
         <w:t xml:space="preserve">  </w:t>
       </w:r>
       <w:r>
-        <w:t>NOTE:  this rule should not be applied for EARTH_INVADERS game mode.</w:t>
+        <w:t>These files are vulnerable to shenanigans:  someone could just open it up in a text editor and insert their fake high score.</w:t>
       </w:r>
       <w:r>
         <w:t xml:space="preserve">  </w:t>
       </w:r>
       <w:r>
-        <w:t>(there is a boolean data field called blopSplit that can be used to flag whether or not it has split yet)</w:t>
-      </w:r>
-    </w:p>
-    <w:p>
-      <w:pPr>
-        <w:contextualSpacing/>
-      </w:pPr>
-    </w:p>
-    <w:p>
-      <w:pPr>
-        <w:contextualSpacing/>
-      </w:pPr>
-      <w:r>
-        <w:t xml:space="preserve">9) </w:t>
-      </w:r>
-      <w:r>
-        <w:t>The highScores array is read from (and writes into) a text file for each game mode.</w:t>
+        <w:t>Change the name of the file to something more cryptic, drop the file extension so the user doesn't know to open it in a text editor.</w:t>
       </w:r>
       <w:r>
         <w:t xml:space="preserve">  </w:t>
       </w:r>
       <w:r>
-        <w:t>These files are vulnerable to shenanigans:  someone could just open it up in a text editor and insert their fake high score.</w:t>
+        <w:t>Then have a means of encrypting the data when it is written into the file, and decrypt it when it is read from the file.</w:t>
       </w:r>
       <w:r>
         <w:t xml:space="preserve">  </w:t>
       </w:r>
       <w:r>
-        <w:t>Change the name of the file to something more cryptic, drop the file extension so the user doesn't know to open it in a text editor.</w:t>
+        <w:t>If a user were to open it with a text editor, they should not be able to tell that it is the high score data.</w:t>
       </w:r>
       <w:r>
         <w:t xml:space="preserve">  </w:t>
       </w:r>
       <w:r>
-        <w:t>Then have a means of encrypting the data when it is written into the file, and decrypt it when it is read from the file.</w:t>
-      </w:r>
-      <w:r>
-        <w:t xml:space="preserve">  </w:t>
-      </w:r>
-      <w:r>
-        <w:t>If a user were to open it with a text editor, they should not be able to tell that it is the high score data.</w:t>
-      </w:r>
-      <w:r>
-        <w:t xml:space="preserve">  </w:t>
-      </w:r>
-      <w:r>
         <w:t>But from the scope of the program, it should work the same.</w:t>
       </w:r>
     </w:p>
@@ -1042,7 +1082,6 @@
         <w:contextualSpacing/>
       </w:pPr>
       <w:r>
-        <w:lastRenderedPageBreak/>
         <w:t>Extra credit:  create a 6th monster type - Wormoid.</w:t>
       </w:r>
     </w:p>

</xml_diff>

<commit_message>
second commit on 9/9/16
</commit_message>
<xml_diff>
--- a/AdvCSAB/MMM/MMM_Project/Instructions/MMM The Assignment.docx
+++ b/AdvCSAB/MMM/MMM_Project/Instructions/MMM The Assignment.docx
@@ -13,8 +13,13 @@
         <w:t xml:space="preserve">WT Woodson High </w:t>
       </w:r>
       <w:r>
-        <w:t>School by Rev. Dr. Douglas R Oberle</w:t>
-      </w:r>
+        <w:t xml:space="preserve">School by Rev. Dr. Douglas R </w:t>
+      </w:r>
+      <w:proofErr w:type="spellStart"/>
+      <w:r>
+        <w:t>Oberle</w:t>
+      </w:r>
+      <w:proofErr w:type="spellEnd"/>
     </w:p>
     <w:p>
       <w:pPr>
@@ -34,7 +39,15 @@
         <w:contextualSpacing/>
       </w:pPr>
       <w:r>
-        <w:t>The notables files are:</w:t>
+        <w:t xml:space="preserve">The </w:t>
+      </w:r>
+      <w:proofErr w:type="gramStart"/>
+      <w:r>
+        <w:t>notables</w:t>
+      </w:r>
+      <w:proofErr w:type="gramEnd"/>
+      <w:r>
+        <w:t xml:space="preserve"> files are:</w:t>
       </w:r>
     </w:p>
     <w:p>
@@ -100,15 +113,36 @@
         <w:t>hierarchy</w:t>
       </w:r>
       <w:r>
-        <w:t xml:space="preserve"> of players, both human controlled and AI are:</w:t>
-      </w:r>
-    </w:p>
-    <w:p>
-      <w:pPr>
-        <w:contextualSpacing/>
-      </w:pPr>
-      <w:r>
-        <w:t>Entity.java &lt;- Player.java &lt;- Monster.java &lt;- (Gorilla,java, Dinosa</w:t>
+        <w:t xml:space="preserve"> of players, both human controlled and AI </w:t>
+      </w:r>
+      <w:proofErr w:type="gramStart"/>
+      <w:r>
+        <w:t>are</w:t>
+      </w:r>
+      <w:proofErr w:type="gramEnd"/>
+      <w:r>
+        <w:t>:</w:t>
+      </w:r>
+    </w:p>
+    <w:p>
+      <w:pPr>
+        <w:contextualSpacing/>
+      </w:pPr>
+      <w:r>
+        <w:t>Entity.java &lt;- Player.java &lt;- Monster.java &lt;- (</w:t>
+      </w:r>
+      <w:proofErr w:type="spellStart"/>
+      <w:r>
+        <w:t>Gorilla</w:t>
+      </w:r>
+      <w:proofErr w:type="gramStart"/>
+      <w:r>
+        <w:t>,java</w:t>
+      </w:r>
+      <w:proofErr w:type="spellEnd"/>
+      <w:proofErr w:type="gramEnd"/>
+      <w:r>
+        <w:t>, Dinosa</w:t>
       </w:r>
       <w:r>
         <w:t>u</w:t>
@@ -308,8 +342,13 @@
       <w:pPr>
         <w:contextualSpacing/>
       </w:pPr>
-      <w:r>
-        <w:t>name:</w:t>
+      <w:proofErr w:type="gramStart"/>
+      <w:r>
+        <w:t>name</w:t>
+      </w:r>
+      <w:proofErr w:type="gramEnd"/>
+      <w:r>
+        <w:t>:</w:t>
       </w:r>
       <w:r>
         <w:tab/>
@@ -326,12 +365,24 @@
       <w:pPr>
         <w:contextualSpacing/>
       </w:pPr>
-      <w:r>
-        <w:t xml:space="preserve">animation images: </w:t>
-      </w:r>
-      <w:r>
-        <w:tab/>
-        <w:t>playerImages[</w:t>
+      <w:proofErr w:type="gramStart"/>
+      <w:r>
+        <w:t>animation</w:t>
+      </w:r>
+      <w:proofErr w:type="gramEnd"/>
+      <w:r>
+        <w:t xml:space="preserve"> images: </w:t>
+      </w:r>
+      <w:r>
+        <w:tab/>
+      </w:r>
+      <w:proofErr w:type="spellStart"/>
+      <w:r>
+        <w:t>playerImages</w:t>
+      </w:r>
+      <w:proofErr w:type="spellEnd"/>
+      <w:r>
+        <w:t>[</w:t>
       </w:r>
       <w:r>
         <w:t>4</w:t>
@@ -344,8 +395,13 @@
       <w:pPr>
         <w:contextualSpacing/>
       </w:pPr>
-      <w:r>
-        <w:t xml:space="preserve">stomp power: </w:t>
+      <w:proofErr w:type="gramStart"/>
+      <w:r>
+        <w:t>stomp</w:t>
+      </w:r>
+      <w:proofErr w:type="gramEnd"/>
+      <w:r>
+        <w:t xml:space="preserve"> power: </w:t>
       </w:r>
       <w:r>
         <w:tab/>
@@ -368,8 +424,13 @@
       <w:pPr>
         <w:contextualSpacing/>
       </w:pPr>
-      <w:r>
-        <w:t xml:space="preserve">speed penalty: </w:t>
+      <w:proofErr w:type="gramStart"/>
+      <w:r>
+        <w:t>speed</w:t>
+      </w:r>
+      <w:proofErr w:type="gramEnd"/>
+      <w:r>
+        <w:t xml:space="preserve"> penalty: </w:t>
       </w:r>
       <w:r>
         <w:tab/>
@@ -387,8 +448,13 @@
       <w:pPr>
         <w:contextualSpacing/>
       </w:pPr>
-      <w:r>
-        <w:t xml:space="preserve">reload time: </w:t>
+      <w:proofErr w:type="gramStart"/>
+      <w:r>
+        <w:t>reload</w:t>
+      </w:r>
+      <w:proofErr w:type="gramEnd"/>
+      <w:r>
+        <w:t xml:space="preserve"> time: </w:t>
       </w:r>
       <w:r>
         <w:tab/>
@@ -406,8 +472,13 @@
       <w:pPr>
         <w:contextualSpacing/>
       </w:pPr>
-      <w:r>
-        <w:t>walk damage</w:t>
+      <w:proofErr w:type="gramStart"/>
+      <w:r>
+        <w:t>walk</w:t>
+      </w:r>
+      <w:proofErr w:type="gramEnd"/>
+      <w:r>
+        <w:t xml:space="preserve"> damage</w:t>
       </w:r>
       <w:r>
         <w:t xml:space="preserve">: </w:t>
@@ -430,8 +501,13 @@
       <w:pPr>
         <w:contextualSpacing/>
       </w:pPr>
-      <w:r>
-        <w:t>projectile type:</w:t>
+      <w:proofErr w:type="gramStart"/>
+      <w:r>
+        <w:t>projectile</w:t>
+      </w:r>
+      <w:proofErr w:type="gramEnd"/>
+      <w:r>
+        <w:t xml:space="preserve"> type:</w:t>
       </w:r>
       <w:r>
         <w:tab/>
@@ -448,8 +524,13 @@
       <w:pPr>
         <w:contextualSpacing/>
       </w:pPr>
-      <w:r>
-        <w:t>burn damage:</w:t>
+      <w:proofErr w:type="gramStart"/>
+      <w:r>
+        <w:t>burn</w:t>
+      </w:r>
+      <w:proofErr w:type="gramEnd"/>
+      <w:r>
+        <w:t xml:space="preserve"> damage:</w:t>
       </w:r>
       <w:r>
         <w:tab/>
@@ -472,16 +553,8 @@
       <w:pPr>
         <w:contextualSpacing/>
       </w:pPr>
-      <w:r>
-        <w:t xml:space="preserve"> /* These above are the constructor values */</w:t>
-      </w:r>
       <w:bookmarkStart w:id="0" w:name="_GoBack"/>
       <w:bookmarkEnd w:id="0"/>
-    </w:p>
-    <w:p>
-      <w:pPr>
-        <w:contextualSpacing/>
-      </w:pPr>
       <w:r>
         <w:t>ABILITIES:</w:t>
       </w:r>
@@ -490,8 +563,13 @@
       <w:pPr>
         <w:contextualSpacing/>
       </w:pPr>
-      <w:r>
-        <w:t xml:space="preserve">swimmer: </w:t>
+      <w:proofErr w:type="gramStart"/>
+      <w:r>
+        <w:t>swimmer</w:t>
+      </w:r>
+      <w:proofErr w:type="gramEnd"/>
+      <w:r>
+        <w:t xml:space="preserve">: </w:t>
       </w:r>
       <w:r>
         <w:tab/>
@@ -509,8 +587,13 @@
       <w:pPr>
         <w:contextualSpacing/>
       </w:pPr>
-      <w:r>
-        <w:t>can split:</w:t>
+      <w:proofErr w:type="gramStart"/>
+      <w:r>
+        <w:t>can</w:t>
+      </w:r>
+      <w:proofErr w:type="gramEnd"/>
+      <w:r>
+        <w:t xml:space="preserve"> split:</w:t>
       </w:r>
       <w:r>
         <w:tab/>
@@ -528,8 +611,13 @@
       <w:pPr>
         <w:contextualSpacing/>
       </w:pPr>
-      <w:r>
-        <w:t xml:space="preserve">impervious to bullets: </w:t>
+      <w:proofErr w:type="gramStart"/>
+      <w:r>
+        <w:t>impervious</w:t>
+      </w:r>
+      <w:proofErr w:type="gramEnd"/>
+      <w:r>
+        <w:t xml:space="preserve"> to bullets: </w:t>
       </w:r>
       <w:r>
         <w:tab/>
@@ -544,8 +632,13 @@
       <w:pPr>
         <w:contextualSpacing/>
       </w:pPr>
-      <w:r>
-        <w:t>slime trail:</w:t>
+      <w:proofErr w:type="gramStart"/>
+      <w:r>
+        <w:t>slime</w:t>
+      </w:r>
+      <w:proofErr w:type="gramEnd"/>
+      <w:r>
+        <w:t xml:space="preserve"> trail:</w:t>
       </w:r>
       <w:r>
         <w:tab/>
@@ -563,8 +656,13 @@
       <w:pPr>
         <w:contextualSpacing/>
       </w:pPr>
-      <w:r>
-        <w:t>can eat all:</w:t>
+      <w:proofErr w:type="gramStart"/>
+      <w:r>
+        <w:t>can</w:t>
+      </w:r>
+      <w:proofErr w:type="gramEnd"/>
+      <w:r>
+        <w:t xml:space="preserve"> eat all:</w:t>
       </w:r>
       <w:r>
         <w:tab/>
@@ -583,7 +681,15 @@
         <w:contextualSpacing/>
       </w:pPr>
       <w:r>
-        <w:t>NOTE:  monsters are created in several places in MMMPanel.java (for player1, player2, AI player, etc) as well as in Spawner.java (</w:t>
+        <w:t xml:space="preserve">NOTE:  monsters are created in several places in MMMPanel.java (for player1, player2, AI player, </w:t>
+      </w:r>
+      <w:proofErr w:type="spellStart"/>
+      <w:r>
+        <w:t>etc</w:t>
+      </w:r>
+      <w:proofErr w:type="spellEnd"/>
+      <w:r>
+        <w:t>) as well as in Spawner.java (</w:t>
       </w:r>
       <w:r>
         <w:t>which spawns</w:t>
@@ -602,7 +708,15 @@
         <w:contextualSpacing/>
       </w:pPr>
       <w:r>
-        <w:t>2)  Complete the code in MMMPanel to add the functionality for creatures that are impervious to bullets:</w:t>
+        <w:t xml:space="preserve">2)  Complete the code in </w:t>
+      </w:r>
+      <w:proofErr w:type="spellStart"/>
+      <w:r>
+        <w:t>MMMPanel</w:t>
+      </w:r>
+      <w:proofErr w:type="spellEnd"/>
+      <w:r>
+        <w:t xml:space="preserve"> to add the functionality for creatures that are impervious to bullets:</w:t>
       </w:r>
     </w:p>
     <w:p>
@@ -611,7 +725,15 @@
         <w:contextualSpacing/>
       </w:pPr>
       <w:r>
-        <w:t>2a) Any monster that is impervious to bullets</w:t>
+        <w:t xml:space="preserve">2a) </w:t>
+      </w:r>
+      <w:proofErr w:type="gramStart"/>
+      <w:r>
+        <w:t>Any</w:t>
+      </w:r>
+      <w:proofErr w:type="gramEnd"/>
+      <w:r>
+        <w:t xml:space="preserve"> monster that is impervious to bullets</w:t>
       </w:r>
       <w:r>
         <w:t xml:space="preserve"> takes no damage from bullets, but takes double damage from explosives and fire (ordinance of type SHELL, FLAME).</w:t>
@@ -754,6 +876,7 @@
         <w:contextualSpacing/>
       </w:pPr>
       <w:r>
+        <w:lastRenderedPageBreak/>
         <w:t>7)</w:t>
       </w:r>
       <w:r>
@@ -805,7 +928,15 @@
       </w:pPr>
       <w:r>
         <w:tab/>
-        <w:t>Blop-glop can not be dropped in the water or over another structure (even rubble).</w:t>
+        <w:t xml:space="preserve">Blop-glop </w:t>
+      </w:r>
+      <w:proofErr w:type="spellStart"/>
+      <w:r>
+        <w:t>can not</w:t>
+      </w:r>
+      <w:proofErr w:type="spellEnd"/>
+      <w:r>
+        <w:t xml:space="preserve"> be dropped in the water or over another structure (even rubble).</w:t>
       </w:r>
     </w:p>
     <w:p>
@@ -841,8 +972,13 @@
       <w:pPr>
         <w:contextualSpacing/>
       </w:pPr>
-      <w:r>
-        <w:t xml:space="preserve">name: </w:t>
+      <w:proofErr w:type="gramStart"/>
+      <w:r>
+        <w:t>name</w:t>
+      </w:r>
+      <w:proofErr w:type="gramEnd"/>
+      <w:r>
+        <w:t xml:space="preserve">: </w:t>
       </w:r>
       <w:r>
         <w:tab/>
@@ -858,20 +994,34 @@
       <w:pPr>
         <w:contextualSpacing/>
       </w:pPr>
-      <w:r>
-        <w:t xml:space="preserve">images: </w:t>
-      </w:r>
-      <w:r>
-        <w:tab/>
+      <w:proofErr w:type="gramStart"/>
+      <w:r>
+        <w:t>images</w:t>
+      </w:r>
+      <w:proofErr w:type="gramEnd"/>
+      <w:r>
+        <w:t xml:space="preserve">: </w:t>
+      </w:r>
+      <w:r>
+        <w:tab/>
+      </w:r>
+      <w:proofErr w:type="spellStart"/>
+      <w:r>
         <w:t>blopGlopImages</w:t>
       </w:r>
-    </w:p>
-    <w:p>
-      <w:pPr>
-        <w:contextualSpacing/>
-      </w:pPr>
-      <w:r>
-        <w:t xml:space="preserve">is passable: </w:t>
+      <w:proofErr w:type="spellEnd"/>
+    </w:p>
+    <w:p>
+      <w:pPr>
+        <w:contextualSpacing/>
+      </w:pPr>
+      <w:proofErr w:type="gramStart"/>
+      <w:r>
+        <w:t>is</w:t>
+      </w:r>
+      <w:proofErr w:type="gramEnd"/>
+      <w:r>
+        <w:t xml:space="preserve"> passable: </w:t>
       </w:r>
       <w:r>
         <w:tab/>
@@ -882,8 +1032,13 @@
       <w:pPr>
         <w:contextualSpacing/>
       </w:pPr>
-      <w:r>
-        <w:t xml:space="preserve">is destroyable: </w:t>
+      <w:proofErr w:type="gramStart"/>
+      <w:r>
+        <w:t>is</w:t>
+      </w:r>
+      <w:proofErr w:type="gramEnd"/>
+      <w:r>
+        <w:t xml:space="preserve"> destroyable: </w:t>
       </w:r>
       <w:r>
         <w:tab/>
@@ -896,8 +1051,13 @@
       <w:pPr>
         <w:contextualSpacing/>
       </w:pPr>
-      <w:r>
-        <w:t>height:</w:t>
+      <w:proofErr w:type="gramStart"/>
+      <w:r>
+        <w:t>height</w:t>
+      </w:r>
+      <w:proofErr w:type="gramEnd"/>
+      <w:r>
+        <w:t>:</w:t>
       </w:r>
       <w:r>
         <w:tab/>
@@ -911,8 +1071,13 @@
       <w:pPr>
         <w:contextualSpacing/>
       </w:pPr>
-      <w:r>
-        <w:t xml:space="preserve">health: </w:t>
+      <w:proofErr w:type="gramStart"/>
+      <w:r>
+        <w:t>health</w:t>
+      </w:r>
+      <w:proofErr w:type="gramEnd"/>
+      <w:r>
+        <w:t xml:space="preserve">: </w:t>
       </w:r>
       <w:r>
         <w:tab/>
@@ -927,22 +1092,37 @@
       <w:pPr>
         <w:contextualSpacing/>
       </w:pPr>
-      <w:r>
-        <w:t xml:space="preserve">image index:    </w:t>
-      </w:r>
-      <w:r>
-        <w:tab/>
-      </w:r>
-      <w:r>
-        <w:t>pick a random one from blopGlopImages</w:t>
-      </w:r>
-    </w:p>
-    <w:p>
-      <w:pPr>
-        <w:contextualSpacing/>
-      </w:pPr>
-      <w:r>
-        <w:t>property value: 0</w:t>
+      <w:proofErr w:type="gramStart"/>
+      <w:r>
+        <w:t>image</w:t>
+      </w:r>
+      <w:proofErr w:type="gramEnd"/>
+      <w:r>
+        <w:t xml:space="preserve"> index:    </w:t>
+      </w:r>
+      <w:r>
+        <w:tab/>
+      </w:r>
+      <w:r>
+        <w:t xml:space="preserve">pick a random one from </w:t>
+      </w:r>
+      <w:proofErr w:type="spellStart"/>
+      <w:r>
+        <w:t>blopGlopImages</w:t>
+      </w:r>
+      <w:proofErr w:type="spellEnd"/>
+    </w:p>
+    <w:p>
+      <w:pPr>
+        <w:contextualSpacing/>
+      </w:pPr>
+      <w:proofErr w:type="gramStart"/>
+      <w:r>
+        <w:t>property</w:t>
+      </w:r>
+      <w:proofErr w:type="gramEnd"/>
+      <w:r>
+        <w:t xml:space="preserve"> value: 0</w:t>
       </w:r>
     </w:p>
     <w:p>
@@ -984,7 +1164,15 @@
         <w:t xml:space="preserve">  </w:t>
       </w:r>
       <w:r>
-        <w:t>The Blop can not separate again if its twin is active, even if its health gets back up to 100.</w:t>
+        <w:t xml:space="preserve">The Blop </w:t>
+      </w:r>
+      <w:proofErr w:type="spellStart"/>
+      <w:r>
+        <w:t>can not</w:t>
+      </w:r>
+      <w:proofErr w:type="spellEnd"/>
+      <w:r>
+        <w:t xml:space="preserve"> separate again if its twin is active, even if its health gets back up to 100.</w:t>
       </w:r>
       <w:r>
         <w:t xml:space="preserve">  </w:t>
@@ -1008,7 +1196,31 @@
         <w:t xml:space="preserve">  </w:t>
       </w:r>
       <w:r>
-        <w:t>(there is a boolean data field called blopSplit that can be used to flag whether or not it has split yet)</w:t>
+        <w:t>(</w:t>
+      </w:r>
+      <w:proofErr w:type="gramStart"/>
+      <w:r>
+        <w:t>there</w:t>
+      </w:r>
+      <w:proofErr w:type="gramEnd"/>
+      <w:r>
+        <w:t xml:space="preserve"> is a </w:t>
+      </w:r>
+      <w:proofErr w:type="spellStart"/>
+      <w:r>
+        <w:t>boolean</w:t>
+      </w:r>
+      <w:proofErr w:type="spellEnd"/>
+      <w:r>
+        <w:t xml:space="preserve"> data field called </w:t>
+      </w:r>
+      <w:proofErr w:type="spellStart"/>
+      <w:r>
+        <w:t>blopSplit</w:t>
+      </w:r>
+      <w:proofErr w:type="spellEnd"/>
+      <w:r>
+        <w:t xml:space="preserve"> that can be used to flag whether or not it has split yet)</w:t>
       </w:r>
     </w:p>
     <w:p>
@@ -1024,7 +1236,15 @@
         <w:t xml:space="preserve">9) </w:t>
       </w:r>
       <w:r>
-        <w:t>The highScores array is read from (and writes into) a text file for each game mode.</w:t>
+        <w:t xml:space="preserve">The </w:t>
+      </w:r>
+      <w:proofErr w:type="spellStart"/>
+      <w:r>
+        <w:t>highScores</w:t>
+      </w:r>
+      <w:proofErr w:type="spellEnd"/>
+      <w:r>
+        <w:t xml:space="preserve"> array is read from (and writes into) a text file for each game mode.</w:t>
       </w:r>
       <w:r>
         <w:t xml:space="preserve">  </w:t>
@@ -1036,7 +1256,15 @@
         <w:t xml:space="preserve">  </w:t>
       </w:r>
       <w:r>
-        <w:t>Change the name of the file to something more cryptic, drop the file extension so the user doesn't know to open it in a text editor.</w:t>
+        <w:t xml:space="preserve">Change the name of the file to something more </w:t>
+      </w:r>
+      <w:proofErr w:type="gramStart"/>
+      <w:r>
+        <w:t>cryptic,</w:t>
+      </w:r>
+      <w:proofErr w:type="gramEnd"/>
+      <w:r>
+        <w:t xml:space="preserve"> drop the file extension so the user doesn't know to open it in a text editor.</w:t>
       </w:r>
       <w:r>
         <w:t xml:space="preserve">  </w:t>
@@ -1082,7 +1310,16 @@
         <w:contextualSpacing/>
       </w:pPr>
       <w:r>
-        <w:t>Extra credit:  create a 6th monster type - Wormoid.</w:t>
+        <w:lastRenderedPageBreak/>
+        <w:t xml:space="preserve">Extra credit:  create a 6th monster type - </w:t>
+      </w:r>
+      <w:proofErr w:type="spellStart"/>
+      <w:r>
+        <w:t>Wormoid</w:t>
+      </w:r>
+      <w:proofErr w:type="spellEnd"/>
+      <w:r>
+        <w:t>.</w:t>
       </w:r>
     </w:p>
     <w:p>
@@ -1097,14 +1334,75 @@
       <w:pPr>
         <w:contextualSpacing/>
       </w:pPr>
-      <w:r>
-        <w:t xml:space="preserve">Wormoid:  while fracking for natural gas, the Shadow Government Energy Conglomerate (SGEC) disturbed the subteranian nest of Wormoid.  Agitated by the noise </w:t>
+      <w:proofErr w:type="spellStart"/>
+      <w:r>
+        <w:t>Wormoid</w:t>
+      </w:r>
+      <w:proofErr w:type="spellEnd"/>
+      <w:r>
+        <w:t xml:space="preserve">:  while fracking for natural gas, the Shadow Government Energy Conglomerate (SGEC) disturbed the </w:t>
+      </w:r>
+      <w:proofErr w:type="spellStart"/>
+      <w:r>
+        <w:t>subteranian</w:t>
+      </w:r>
+      <w:proofErr w:type="spellEnd"/>
+      <w:r>
+        <w:t xml:space="preserve"> nest of </w:t>
+      </w:r>
+      <w:proofErr w:type="spellStart"/>
+      <w:r>
+        <w:t>Wormoid</w:t>
+      </w:r>
+      <w:proofErr w:type="spellEnd"/>
+      <w:r>
+        <w:t xml:space="preserve">.  Agitated by the noise </w:t>
       </w:r>
       <w:r>
         <w:t>pollution</w:t>
       </w:r>
       <w:r>
-        <w:t xml:space="preserve"> from SGEC's drilling and pounding, Wormoid is out to silence her noisy neighbors upstairs.  Wormoid can not jump, but she sure can dig: rendering her invisible to unsuspecting civilians or the pesky military machines.  But be careful not to dig under electrical towers, gas stations or water:  Wormoid can't swim, and is vulnerable to electricity and fire.  Wormoid has no arms, but she can spit a sticky web to trap food for later.  Her web has another nifty function:  Chain a web between two close towers to create a trap for low-flying aircraft.</w:t>
+        <w:t xml:space="preserve"> from SGEC's drilling and pounding, </w:t>
+      </w:r>
+      <w:proofErr w:type="spellStart"/>
+      <w:r>
+        <w:t>Wormoid</w:t>
+      </w:r>
+      <w:proofErr w:type="spellEnd"/>
+      <w:r>
+        <w:t xml:space="preserve"> is out to silence her noisy neighbors upstairs.  </w:t>
+      </w:r>
+      <w:proofErr w:type="spellStart"/>
+      <w:r>
+        <w:t>Wormoid</w:t>
+      </w:r>
+      <w:proofErr w:type="spellEnd"/>
+      <w:r>
+        <w:t xml:space="preserve"> </w:t>
+      </w:r>
+      <w:proofErr w:type="spellStart"/>
+      <w:r>
+        <w:t>can not</w:t>
+      </w:r>
+      <w:proofErr w:type="spellEnd"/>
+      <w:r>
+        <w:t xml:space="preserve"> jump, but she sure can dig: rendering her invisible to unsuspecting civilians or the pesky military machines.  But be careful not to dig under electrical towers, gas stations or water:  </w:t>
+      </w:r>
+      <w:proofErr w:type="spellStart"/>
+      <w:r>
+        <w:t>Wormoid</w:t>
+      </w:r>
+      <w:proofErr w:type="spellEnd"/>
+      <w:r>
+        <w:t xml:space="preserve"> can't swim, and is vulnerable to electricity and fire.  </w:t>
+      </w:r>
+      <w:proofErr w:type="spellStart"/>
+      <w:r>
+        <w:t>Wormoid</w:t>
+      </w:r>
+      <w:proofErr w:type="spellEnd"/>
+      <w:r>
+        <w:t xml:space="preserve"> has no arms, but she can spit a sticky web to trap food for later.  Her web has another nifty function:  Chain a web between two close towers to create a trap for low-flying aircraft.</w:t>
       </w:r>
     </w:p>
     <w:p>
@@ -1124,38 +1422,76 @@
       <w:pPr>
         <w:contextualSpacing/>
       </w:pPr>
-      <w:r>
-        <w:t>name:</w:t>
-      </w:r>
-      <w:r>
-        <w:tab/>
-      </w:r>
-      <w:r>
-        <w:tab/>
-      </w:r>
-      <w:r>
-        <w:tab/>
-        <w:t>"Wormoid"</w:t>
-      </w:r>
-    </w:p>
-    <w:p>
-      <w:pPr>
-        <w:contextualSpacing/>
-      </w:pPr>
-      <w:r>
-        <w:t xml:space="preserve">animation images: </w:t>
-      </w:r>
-      <w:r>
-        <w:tab/>
-        <w:t>playerImages[5] with a delay of animation_delay/2</w:t>
-      </w:r>
-    </w:p>
-    <w:p>
-      <w:pPr>
-        <w:contextualSpacing/>
-      </w:pPr>
-      <w:r>
-        <w:t xml:space="preserve">stomp power: </w:t>
+      <w:proofErr w:type="gramStart"/>
+      <w:r>
+        <w:t>name</w:t>
+      </w:r>
+      <w:proofErr w:type="gramEnd"/>
+      <w:r>
+        <w:t>:</w:t>
+      </w:r>
+      <w:r>
+        <w:tab/>
+      </w:r>
+      <w:r>
+        <w:tab/>
+      </w:r>
+      <w:r>
+        <w:tab/>
+        <w:t>"</w:t>
+      </w:r>
+      <w:proofErr w:type="spellStart"/>
+      <w:r>
+        <w:t>Wormoid</w:t>
+      </w:r>
+      <w:proofErr w:type="spellEnd"/>
+      <w:r>
+        <w:t>"</w:t>
+      </w:r>
+    </w:p>
+    <w:p>
+      <w:pPr>
+        <w:contextualSpacing/>
+      </w:pPr>
+      <w:proofErr w:type="gramStart"/>
+      <w:r>
+        <w:t>animation</w:t>
+      </w:r>
+      <w:proofErr w:type="gramEnd"/>
+      <w:r>
+        <w:t xml:space="preserve"> images: </w:t>
+      </w:r>
+      <w:r>
+        <w:tab/>
+      </w:r>
+      <w:proofErr w:type="spellStart"/>
+      <w:r>
+        <w:t>playerImages</w:t>
+      </w:r>
+      <w:proofErr w:type="spellEnd"/>
+      <w:r>
+        <w:t xml:space="preserve">[5] with a delay of </w:t>
+      </w:r>
+      <w:proofErr w:type="spellStart"/>
+      <w:r>
+        <w:t>animation_delay</w:t>
+      </w:r>
+      <w:proofErr w:type="spellEnd"/>
+      <w:r>
+        <w:t>/2</w:t>
+      </w:r>
+    </w:p>
+    <w:p>
+      <w:pPr>
+        <w:contextualSpacing/>
+      </w:pPr>
+      <w:proofErr w:type="gramStart"/>
+      <w:r>
+        <w:t>stomp</w:t>
+      </w:r>
+      <w:proofErr w:type="gramEnd"/>
+      <w:r>
+        <w:t xml:space="preserve"> power: </w:t>
       </w:r>
       <w:r>
         <w:tab/>
@@ -1173,8 +1509,13 @@
       <w:pPr>
         <w:contextualSpacing/>
       </w:pPr>
-      <w:r>
-        <w:t xml:space="preserve">speed penalty: </w:t>
+      <w:proofErr w:type="gramStart"/>
+      <w:r>
+        <w:t>speed</w:t>
+      </w:r>
+      <w:proofErr w:type="gramEnd"/>
+      <w:r>
+        <w:t xml:space="preserve"> penalty: </w:t>
       </w:r>
       <w:r>
         <w:tab/>
@@ -1192,8 +1533,13 @@
       <w:pPr>
         <w:contextualSpacing/>
       </w:pPr>
-      <w:r>
-        <w:t xml:space="preserve">reload time: </w:t>
+      <w:proofErr w:type="gramStart"/>
+      <w:r>
+        <w:t>reload</w:t>
+      </w:r>
+      <w:proofErr w:type="gramEnd"/>
+      <w:r>
+        <w:t xml:space="preserve"> time: </w:t>
       </w:r>
       <w:r>
         <w:tab/>
@@ -1211,8 +1557,13 @@
       <w:pPr>
         <w:contextualSpacing/>
       </w:pPr>
-      <w:r>
-        <w:t>walk damage</w:t>
+      <w:proofErr w:type="gramStart"/>
+      <w:r>
+        <w:t>walk</w:t>
+      </w:r>
+      <w:proofErr w:type="gramEnd"/>
+      <w:r>
+        <w:t xml:space="preserve"> damage</w:t>
       </w:r>
       <w:r>
         <w:t xml:space="preserve">: </w:t>
@@ -1235,8 +1586,13 @@
       <w:pPr>
         <w:contextualSpacing/>
       </w:pPr>
-      <w:r>
-        <w:t>projectile type:</w:t>
+      <w:proofErr w:type="gramStart"/>
+      <w:r>
+        <w:t>projectile</w:t>
+      </w:r>
+      <w:proofErr w:type="gramEnd"/>
+      <w:r>
+        <w:t xml:space="preserve"> type:</w:t>
       </w:r>
       <w:r>
         <w:tab/>
@@ -1250,8 +1606,13 @@
       <w:pPr>
         <w:contextualSpacing/>
       </w:pPr>
-      <w:r>
-        <w:t>burn damage:</w:t>
+      <w:proofErr w:type="gramStart"/>
+      <w:r>
+        <w:t>burn</w:t>
+      </w:r>
+      <w:proofErr w:type="gramEnd"/>
+      <w:r>
+        <w:t xml:space="preserve"> damage:</w:t>
       </w:r>
       <w:r>
         <w:tab/>
@@ -1277,8 +1638,13 @@
       <w:pPr>
         <w:contextualSpacing/>
       </w:pPr>
-      <w:r>
-        <w:t xml:space="preserve">digger: </w:t>
+      <w:proofErr w:type="gramStart"/>
+      <w:r>
+        <w:t>digger</w:t>
+      </w:r>
+      <w:proofErr w:type="gramEnd"/>
+      <w:r>
+        <w:t xml:space="preserve">: </w:t>
       </w:r>
       <w:r>
         <w:tab/>
@@ -1299,8 +1665,13 @@
       <w:pPr>
         <w:contextualSpacing/>
       </w:pPr>
-      <w:r>
-        <w:t>shooter:</w:t>
+      <w:proofErr w:type="gramStart"/>
+      <w:r>
+        <w:t>shooter</w:t>
+      </w:r>
+      <w:proofErr w:type="gramEnd"/>
+      <w:r>
+        <w:t>:</w:t>
       </w:r>
       <w:r>
         <w:tab/>
@@ -1318,8 +1689,13 @@
       <w:pPr>
         <w:contextualSpacing/>
       </w:pPr>
-      <w:r>
-        <w:t>can’t grab:</w:t>
+      <w:proofErr w:type="gramStart"/>
+      <w:r>
+        <w:t>can’t</w:t>
+      </w:r>
+      <w:proofErr w:type="gramEnd"/>
+      <w:r>
+        <w:t xml:space="preserve"> grab:</w:t>
       </w:r>
       <w:r>
         <w:tab/>
@@ -1338,23 +1714,55 @@
         <w:contextualSpacing/>
       </w:pPr>
       <w:r>
-        <w:t>NOTE:  monsters are created in several places in MMMPanel.java (for player1, player2, AI player, etc) as well as in Spawner.java (which spawns AI monsters in the game mode CITY_SAVERS).</w:t>
-      </w:r>
-    </w:p>
-    <w:p>
-      <w:pPr>
-        <w:contextualSpacing/>
-      </w:pPr>
-    </w:p>
-    <w:p>
-      <w:pPr>
-        <w:contextualSpacing/>
-      </w:pPr>
-      <w:r>
-        <w:t xml:space="preserve">2)  The Wormoid has no arms, so she can not grab and hold on to any ground units.  </w:t>
-      </w:r>
-      <w:r>
-        <w:t xml:space="preserve">This is true for any monster with the cantGrab feature.  </w:t>
+        <w:t xml:space="preserve">NOTE:  monsters are created in several places in MMMPanel.java (for player1, player2, AI player, </w:t>
+      </w:r>
+      <w:proofErr w:type="spellStart"/>
+      <w:r>
+        <w:t>etc</w:t>
+      </w:r>
+      <w:proofErr w:type="spellEnd"/>
+      <w:r>
+        <w:t>) as well as in Spawner.java (which spawns AI monsters in the game mode CITY_SAVERS).</w:t>
+      </w:r>
+    </w:p>
+    <w:p>
+      <w:pPr>
+        <w:contextualSpacing/>
+      </w:pPr>
+    </w:p>
+    <w:p>
+      <w:pPr>
+        <w:contextualSpacing/>
+      </w:pPr>
+      <w:r>
+        <w:t xml:space="preserve">2)  The </w:t>
+      </w:r>
+      <w:proofErr w:type="spellStart"/>
+      <w:r>
+        <w:t>Wormoid</w:t>
+      </w:r>
+      <w:proofErr w:type="spellEnd"/>
+      <w:r>
+        <w:t xml:space="preserve"> has no arms, so she </w:t>
+      </w:r>
+      <w:proofErr w:type="spellStart"/>
+      <w:r>
+        <w:t>can not</w:t>
+      </w:r>
+      <w:proofErr w:type="spellEnd"/>
+      <w:r>
+        <w:t xml:space="preserve"> grab and hold on to any ground units.  </w:t>
+      </w:r>
+      <w:r>
+        <w:t xml:space="preserve">This is true for any monster with the </w:t>
+      </w:r>
+      <w:proofErr w:type="spellStart"/>
+      <w:r>
+        <w:t>cantGrab</w:t>
+      </w:r>
+      <w:proofErr w:type="spellEnd"/>
+      <w:r>
+        <w:t xml:space="preserve"> feature.  </w:t>
       </w:r>
       <w:r>
         <w:t xml:space="preserve">When </w:t>
@@ -1374,9 +1782,11 @@
         <w:tab/>
         <w:t>-</w:t>
       </w:r>
+      <w:proofErr w:type="spellStart"/>
       <w:r>
         <w:t>Wormoid</w:t>
       </w:r>
+      <w:proofErr w:type="spellEnd"/>
       <w:r>
         <w:t xml:space="preserve"> can grab all units except aircraft (AIR) and boats (BOAT).</w:t>
       </w:r>
@@ -1427,7 +1837,15 @@
         <w:contextualSpacing/>
       </w:pPr>
       <w:r>
-        <w:t>3)  Wormoid should only be able to shoot a web if she has met her reload time and is not weakened from hunger.</w:t>
+        <w:t xml:space="preserve">3)  </w:t>
+      </w:r>
+      <w:proofErr w:type="spellStart"/>
+      <w:r>
+        <w:t>Wormoid</w:t>
+      </w:r>
+      <w:proofErr w:type="spellEnd"/>
+      <w:r>
+        <w:t xml:space="preserve"> should only be able to shoot a web if she has met her reload time and is not weakened from hunger.</w:t>
       </w:r>
     </w:p>
     <w:p>
@@ -1457,7 +1875,15 @@
         <w:t>any digger</w:t>
       </w:r>
       <w:r>
-        <w:t xml:space="preserve"> initiates a stomp command, she digs a hole and goes underground (or resurfaces if already underground).  Both digging and resurfacing should leave a "hole" structure on that location.</w:t>
+        <w:t xml:space="preserve"> initiates a stomp command, she digs a hole and goes underground (or resurfaces if already underground).  Both digging and resurfacing should leave a "</w:t>
+      </w:r>
+      <w:proofErr w:type="gramStart"/>
+      <w:r>
+        <w:t>hole</w:t>
+      </w:r>
+      <w:proofErr w:type="gramEnd"/>
+      <w:r>
+        <w:t>" structure on that location.</w:t>
       </w:r>
     </w:p>
     <w:p>
@@ -1480,28 +1906,47 @@
       <w:pPr>
         <w:contextualSpacing/>
       </w:pPr>
-      <w:r>
-        <w:t>name: "hole"</w:t>
-      </w:r>
-    </w:p>
-    <w:p>
-      <w:pPr>
-        <w:contextualSpacing/>
-      </w:pPr>
-      <w:r>
-        <w:t xml:space="preserve">images: </w:t>
-      </w:r>
-      <w:r>
-        <w:tab/>
+      <w:proofErr w:type="gramStart"/>
+      <w:r>
+        <w:t>name</w:t>
+      </w:r>
+      <w:proofErr w:type="gramEnd"/>
+      <w:r>
+        <w:t>: "hole"</w:t>
+      </w:r>
+    </w:p>
+    <w:p>
+      <w:pPr>
+        <w:contextualSpacing/>
+      </w:pPr>
+      <w:proofErr w:type="gramStart"/>
+      <w:r>
+        <w:t>images</w:t>
+      </w:r>
+      <w:proofErr w:type="gramEnd"/>
+      <w:r>
+        <w:t xml:space="preserve">: </w:t>
+      </w:r>
+      <w:r>
+        <w:tab/>
+      </w:r>
+      <w:proofErr w:type="spellStart"/>
+      <w:r>
         <w:t>holeImages</w:t>
       </w:r>
-    </w:p>
-    <w:p>
-      <w:pPr>
-        <w:contextualSpacing/>
-      </w:pPr>
-      <w:r>
-        <w:t xml:space="preserve">is passable: </w:t>
+      <w:proofErr w:type="spellEnd"/>
+    </w:p>
+    <w:p>
+      <w:pPr>
+        <w:contextualSpacing/>
+      </w:pPr>
+      <w:proofErr w:type="gramStart"/>
+      <w:r>
+        <w:t>is</w:t>
+      </w:r>
+      <w:proofErr w:type="gramEnd"/>
+      <w:r>
+        <w:t xml:space="preserve"> passable: </w:t>
       </w:r>
       <w:r>
         <w:tab/>
@@ -1512,16 +1957,26 @@
       <w:pPr>
         <w:contextualSpacing/>
       </w:pPr>
-      <w:r>
-        <w:t xml:space="preserve">is destroyable:  false   </w:t>
-      </w:r>
-    </w:p>
-    <w:p>
-      <w:pPr>
-        <w:contextualSpacing/>
-      </w:pPr>
-      <w:r>
-        <w:t>height:</w:t>
+      <w:proofErr w:type="gramStart"/>
+      <w:r>
+        <w:t>is</w:t>
+      </w:r>
+      <w:proofErr w:type="gramEnd"/>
+      <w:r>
+        <w:t xml:space="preserve"> destroyable:  false   </w:t>
+      </w:r>
+    </w:p>
+    <w:p>
+      <w:pPr>
+        <w:contextualSpacing/>
+      </w:pPr>
+      <w:proofErr w:type="gramStart"/>
+      <w:r>
+        <w:t>height</w:t>
+      </w:r>
+      <w:proofErr w:type="gramEnd"/>
+      <w:r>
+        <w:t>:</w:t>
       </w:r>
       <w:r>
         <w:tab/>
@@ -1535,8 +1990,13 @@
       <w:pPr>
         <w:contextualSpacing/>
       </w:pPr>
-      <w:r>
-        <w:t xml:space="preserve">health: </w:t>
+      <w:proofErr w:type="gramStart"/>
+      <w:r>
+        <w:t>health</w:t>
+      </w:r>
+      <w:proofErr w:type="gramEnd"/>
+      <w:r>
+        <w:t xml:space="preserve">: </w:t>
       </w:r>
       <w:r>
         <w:tab/>
@@ -1551,52 +2011,101 @@
       <w:pPr>
         <w:contextualSpacing/>
       </w:pPr>
-      <w:r>
-        <w:t xml:space="preserve">image size:  </w:t>
-      </w:r>
-      <w:r>
-        <w:tab/>
-      </w:r>
-      <w:r>
-        <w:t>cellSize/3</w:t>
-      </w:r>
-    </w:p>
-    <w:p>
-      <w:pPr>
-        <w:contextualSpacing/>
-      </w:pPr>
-      <w:r>
-        <w:t xml:space="preserve">image index:   </w:t>
-      </w:r>
-      <w:r>
-        <w:tab/>
-      </w:r>
-      <w:r>
-        <w:t>pick a random one from holeImages</w:t>
-      </w:r>
-    </w:p>
-    <w:p>
-      <w:pPr>
-        <w:contextualSpacing/>
-      </w:pPr>
-      <w:r>
-        <w:t>property value: 0</w:t>
-      </w:r>
-    </w:p>
-    <w:p>
-      <w:pPr>
-        <w:contextualSpacing/>
-      </w:pPr>
-      <w:r>
-        <w:t>For leaving the hole, look into Structure.java to see how the constructor of Structures are defined, and MapBuilder.java for insight as to how to create instances of Structures.  You will also find in MapBuilder.java the means in which water is defined in the world, so that you can keep holes  from being dropped over water.</w:t>
-      </w:r>
-    </w:p>
-    <w:p>
-      <w:pPr>
-        <w:contextualSpacing/>
-      </w:pPr>
-      <w:r>
-        <w:t>Also look for where the code allows for the WoeMantis to fly when the stomp command is issued.  You will find this in MMMPanel and Utilites.java.</w:t>
+      <w:proofErr w:type="gramStart"/>
+      <w:r>
+        <w:t>image</w:t>
+      </w:r>
+      <w:proofErr w:type="gramEnd"/>
+      <w:r>
+        <w:t xml:space="preserve"> size:  </w:t>
+      </w:r>
+      <w:r>
+        <w:tab/>
+      </w:r>
+      <w:proofErr w:type="spellStart"/>
+      <w:r>
+        <w:t>cellSize</w:t>
+      </w:r>
+      <w:proofErr w:type="spellEnd"/>
+      <w:r>
+        <w:t>/3</w:t>
+      </w:r>
+    </w:p>
+    <w:p>
+      <w:pPr>
+        <w:contextualSpacing/>
+      </w:pPr>
+      <w:proofErr w:type="gramStart"/>
+      <w:r>
+        <w:t>image</w:t>
+      </w:r>
+      <w:proofErr w:type="gramEnd"/>
+      <w:r>
+        <w:t xml:space="preserve"> index:   </w:t>
+      </w:r>
+      <w:r>
+        <w:tab/>
+      </w:r>
+      <w:r>
+        <w:t xml:space="preserve">pick a random one from </w:t>
+      </w:r>
+      <w:proofErr w:type="spellStart"/>
+      <w:r>
+        <w:t>holeImages</w:t>
+      </w:r>
+      <w:proofErr w:type="spellEnd"/>
+    </w:p>
+    <w:p>
+      <w:pPr>
+        <w:contextualSpacing/>
+      </w:pPr>
+      <w:proofErr w:type="gramStart"/>
+      <w:r>
+        <w:t>property</w:t>
+      </w:r>
+      <w:proofErr w:type="gramEnd"/>
+      <w:r>
+        <w:t xml:space="preserve"> value: 0</w:t>
+      </w:r>
+    </w:p>
+    <w:p>
+      <w:pPr>
+        <w:contextualSpacing/>
+      </w:pPr>
+      <w:r>
+        <w:t xml:space="preserve">For leaving the hole, look into Structure.java to see how the constructor of Structures are defined, and MapBuilder.java for insight as to how to create instances of Structures.  You will also find in MapBuilder.java the means in which water is defined in the world, so that you can keep </w:t>
+      </w:r>
+      <w:proofErr w:type="gramStart"/>
+      <w:r>
+        <w:t>holes  from</w:t>
+      </w:r>
+      <w:proofErr w:type="gramEnd"/>
+      <w:r>
+        <w:t xml:space="preserve"> being dropped over water.</w:t>
+      </w:r>
+    </w:p>
+    <w:p>
+      <w:pPr>
+        <w:contextualSpacing/>
+      </w:pPr>
+      <w:r>
+        <w:t xml:space="preserve">Also look for where the code allows for the </w:t>
+      </w:r>
+      <w:proofErr w:type="spellStart"/>
+      <w:r>
+        <w:t>WoeMantis</w:t>
+      </w:r>
+      <w:proofErr w:type="spellEnd"/>
+      <w:r>
+        <w:t xml:space="preserve"> to fly when the stomp command is issued.  You will find this in </w:t>
+      </w:r>
+      <w:proofErr w:type="spellStart"/>
+      <w:r>
+        <w:t>MMMPanel</w:t>
+      </w:r>
+      <w:proofErr w:type="spellEnd"/>
+      <w:r>
+        <w:t xml:space="preserve"> and Utilites.java.</w:t>
       </w:r>
     </w:p>
     <w:p>
@@ -1650,20 +2159,36 @@
         <w:t>Diggers</w:t>
       </w:r>
       <w:r>
-        <w:t xml:space="preserve"> can not shoot a web while underground.</w:t>
-      </w:r>
-    </w:p>
-    <w:p>
-      <w:pPr>
-        <w:contextualSpacing/>
-      </w:pPr>
-    </w:p>
-    <w:p>
-      <w:pPr>
-        <w:contextualSpacing/>
-      </w:pPr>
-      <w:r>
-        <w:t xml:space="preserve">4d)  While underground, </w:t>
+        <w:t xml:space="preserve"> </w:t>
+      </w:r>
+      <w:proofErr w:type="spellStart"/>
+      <w:r>
+        <w:t>can not</w:t>
+      </w:r>
+      <w:proofErr w:type="spellEnd"/>
+      <w:r>
+        <w:t xml:space="preserve"> shoot a web while underground.</w:t>
+      </w:r>
+    </w:p>
+    <w:p>
+      <w:pPr>
+        <w:contextualSpacing/>
+      </w:pPr>
+    </w:p>
+    <w:p>
+      <w:pPr>
+        <w:contextualSpacing/>
+      </w:pPr>
+      <w:r>
+        <w:t>4d</w:t>
+      </w:r>
+      <w:proofErr w:type="gramStart"/>
+      <w:r>
+        <w:t>)  While</w:t>
+      </w:r>
+      <w:proofErr w:type="gramEnd"/>
+      <w:r>
+        <w:t xml:space="preserve"> underground, </w:t>
       </w:r>
       <w:r>
         <w:t>diggers are</w:t>
@@ -1675,20 +2200,36 @@
         <w:t>digger</w:t>
       </w:r>
       <w:r>
-        <w:t xml:space="preserve"> initiates or completes a move command.  Use a water explosion if digging under water and and electrical explosion if under an electric tower.</w:t>
-      </w:r>
-    </w:p>
-    <w:p>
-      <w:pPr>
-        <w:contextualSpacing/>
-      </w:pPr>
-    </w:p>
-    <w:p>
-      <w:pPr>
-        <w:contextualSpacing/>
-      </w:pPr>
-      <w:r>
-        <w:t xml:space="preserve">4e)  While underground, the </w:t>
+        <w:t xml:space="preserve"> initiates or completes a move command.  Use a water explosion if digging under water and </w:t>
+      </w:r>
+      <w:proofErr w:type="spellStart"/>
+      <w:r>
+        <w:t>and</w:t>
+      </w:r>
+      <w:proofErr w:type="spellEnd"/>
+      <w:r>
+        <w:t xml:space="preserve"> electrical explosion if under an electric tower.</w:t>
+      </w:r>
+    </w:p>
+    <w:p>
+      <w:pPr>
+        <w:contextualSpacing/>
+      </w:pPr>
+    </w:p>
+    <w:p>
+      <w:pPr>
+        <w:contextualSpacing/>
+      </w:pPr>
+      <w:r>
+        <w:t xml:space="preserve">4e)  </w:t>
+      </w:r>
+      <w:proofErr w:type="gramStart"/>
+      <w:r>
+        <w:t>While</w:t>
+      </w:r>
+      <w:proofErr w:type="gramEnd"/>
+      <w:r>
+        <w:t xml:space="preserve"> underground, the </w:t>
       </w:r>
       <w:r>
         <w:t>digger</w:t>
@@ -1747,11 +2288,24 @@
       <w:r>
         <w:t xml:space="preserve">6)  A </w:t>
       </w:r>
+      <w:proofErr w:type="spellStart"/>
       <w:r>
         <w:t>digger</w:t>
       </w:r>
       <w:r>
-        <w:t>initiating a stomp to dig or surface should cause a large explosion (the same as the one caused by a WoeMantis that is landing).  The resulting radius damage should do 50 points of damage with a 5% chance of causing a fire.</w:t>
+        <w:t>initiating</w:t>
+      </w:r>
+      <w:proofErr w:type="spellEnd"/>
+      <w:r>
+        <w:t xml:space="preserve"> a stomp to dig or surface should cause a large explosion (the same as the one caused by a </w:t>
+      </w:r>
+      <w:proofErr w:type="spellStart"/>
+      <w:r>
+        <w:t>WoeMantis</w:t>
+      </w:r>
+      <w:proofErr w:type="spellEnd"/>
+      <w:r>
+        <w:t xml:space="preserve"> that is landing).  The resulting radius damage should do 50 points of damage with a 5% chance of causing a fire.</w:t>
       </w:r>
     </w:p>
     <w:p>
@@ -1777,8 +2331,13 @@
       <w:pPr>
         <w:contextualSpacing/>
       </w:pPr>
-      <w:r>
-        <w:t>25-75 points of damage when in water but digging underneath it, and 50-150 points of damage if in the water but not digging underneath it.  Check in Utilities.java for damage done over time due to drowning.</w:t>
+      <w:proofErr w:type="gramStart"/>
+      <w:r>
+        <w:t>25-75 points of damage when in water but digging underneath it, and 50-150 points of damage if in the water but not digging underneath it.</w:t>
+      </w:r>
+      <w:proofErr w:type="gramEnd"/>
+      <w:r>
+        <w:t xml:space="preserve">  Check in Utilities.java for damage done over time due to drowning.</w:t>
       </w:r>
     </w:p>
     <w:p>
@@ -1816,7 +2375,15 @@
         <w:t>Diggers</w:t>
       </w:r>
       <w:r>
-        <w:t xml:space="preserve"> takes half damage from any radius damage when digging underground.  Check Ordinance.java for radius damage.</w:t>
+        <w:t xml:space="preserve"> </w:t>
+      </w:r>
+      <w:proofErr w:type="gramStart"/>
+      <w:r>
+        <w:t>takes</w:t>
+      </w:r>
+      <w:proofErr w:type="gramEnd"/>
+      <w:r>
+        <w:t xml:space="preserve"> half damage from any radius damage when digging underground.  Check Ordinance.java for radius damage.</w:t>
       </w:r>
     </w:p>
     <w:p>
@@ -1848,7 +2415,15 @@
         <w:contextualSpacing/>
       </w:pPr>
       <w:r>
-        <w:t>11)  If a unit is struck by a web (excluding trains, other monsters and air vehicles), set the stun time to 4 times the messageTime.</w:t>
+        <w:t xml:space="preserve">11)  If a unit is struck by a web (excluding trains, other monsters and air vehicles), set the stun time to 4 times the </w:t>
+      </w:r>
+      <w:proofErr w:type="spellStart"/>
+      <w:r>
+        <w:t>messageTime</w:t>
+      </w:r>
+      <w:proofErr w:type="spellEnd"/>
+      <w:r>
+        <w:t>.</w:t>
       </w:r>
     </w:p>
     <w:p>
@@ -1884,8 +2459,25 @@
         <w:t>Any monster with the web projectile</w:t>
       </w:r>
       <w:r>
-        <w:t xml:space="preserve"> can set traps for high flying aircraft by stringing a web between two towers that are within 3 square cellSize blocks of one another.  Currently, code exists in Ordinance.java's </w:t>
-      </w:r>
+        <w:t xml:space="preserve"> can set traps for high flying aircraft by stringing a web between two towers that are within 3 square </w:t>
+      </w:r>
+      <w:proofErr w:type="spellStart"/>
+      <w:r>
+        <w:t>cellSize</w:t>
+      </w:r>
+      <w:proofErr w:type="spellEnd"/>
+      <w:r>
+        <w:t xml:space="preserve"> blocks of one another.  Currently, code exists in </w:t>
+      </w:r>
+      <w:proofErr w:type="spellStart"/>
+      <w:r>
+        <w:t>Ordinance.java's</w:t>
+      </w:r>
+      <w:proofErr w:type="spellEnd"/>
+      <w:r>
+        <w:t xml:space="preserve"> </w:t>
+      </w:r>
+      <w:proofErr w:type="spellStart"/>
       <w:r>
         <w:rPr>
           <w:rFonts w:ascii="Courier New" w:hAnsi="Courier New" w:cs="Courier New"/>
@@ -1893,7 +2485,17 @@
           <w:sz w:val="24"/>
           <w:szCs w:val="24"/>
         </w:rPr>
-        <w:t xml:space="preserve">outOfBounds </w:t>
+        <w:t>outOfBounds</w:t>
+      </w:r>
+      <w:proofErr w:type="spellEnd"/>
+      <w:r>
+        <w:rPr>
+          <w:rFonts w:ascii="Courier New" w:hAnsi="Courier New" w:cs="Courier New"/>
+          <w:color w:val="000000"/>
+          <w:sz w:val="24"/>
+          <w:szCs w:val="24"/>
+        </w:rPr>
+        <w:t xml:space="preserve"> </w:t>
       </w:r>
       <w:r>
         <w:rPr>
@@ -1907,23 +2509,146 @@
           <w:rFonts w:cs="Courier New"/>
           <w:color w:val="000000"/>
         </w:rPr>
-        <w:t xml:space="preserve"> that records information about each web trap that is set (for use in displaying the trap and collision checking).  There is an array of ArrayLists (one ArrayList for each of the 9 panels) called webs.  Each element of each List contains an array of 8 integers:  the first two values record the x &amp; y position of the first web node, followed by the x &amp; y position of the second web node.  The last 4 values record the row and columns for the two buildings that are the supports for the web trap.  For example, lets say the center panel has a webs List with the following values:</w:t>
-      </w:r>
-    </w:p>
-    <w:p>
-      <w:pPr>
-        <w:contextualSpacing/>
-        <w:rPr>
-          <w:rFonts w:cs="Courier New"/>
-          <w:color w:val="000000"/>
-        </w:rPr>
-      </w:pPr>
-      <w:r>
-        <w:rPr>
-          <w:rFonts w:cs="Courier New"/>
-          <w:color w:val="000000"/>
-        </w:rPr>
-        <w:t xml:space="preserve">[124, 43, 49, 213, 4, 5, 7, 6].  That means that there is one web trap between (124, 43) and (49, 213) in pixel space, chained between buildings at (4,5) and (7,6) in row/column space.  In AImovement.java's makeEnemyMove method, this information is used to see if there is a collision between an aircraft and a web trap that calls Utilities.isPointOnRay. </w:t>
+        <w:t xml:space="preserve"> that records information about each web trap that is set (for use in displaying the trap and collision checking).  There is an array of </w:t>
+      </w:r>
+      <w:proofErr w:type="spellStart"/>
+      <w:r>
+        <w:rPr>
+          <w:rFonts w:cs="Courier New"/>
+          <w:color w:val="000000"/>
+        </w:rPr>
+        <w:t>ArrayLists</w:t>
+      </w:r>
+      <w:proofErr w:type="spellEnd"/>
+      <w:r>
+        <w:rPr>
+          <w:rFonts w:cs="Courier New"/>
+          <w:color w:val="000000"/>
+        </w:rPr>
+        <w:t xml:space="preserve"> (one </w:t>
+      </w:r>
+      <w:proofErr w:type="spellStart"/>
+      <w:r>
+        <w:rPr>
+          <w:rFonts w:cs="Courier New"/>
+          <w:color w:val="000000"/>
+        </w:rPr>
+        <w:t>ArrayList</w:t>
+      </w:r>
+      <w:proofErr w:type="spellEnd"/>
+      <w:r>
+        <w:rPr>
+          <w:rFonts w:cs="Courier New"/>
+          <w:color w:val="000000"/>
+        </w:rPr>
+        <w:t xml:space="preserve"> for each of the 9 panels) called webs.  Each element of each List contains an array of 8 integers:  the first two values record the x &amp; y position of the first web node, followed by the x &amp; y position of the second web node.  The last 4 values record the row and columns for the two buildings that are the supports for the web trap.  For example, </w:t>
+      </w:r>
+      <w:proofErr w:type="spellStart"/>
+      <w:proofErr w:type="gramStart"/>
+      <w:r>
+        <w:rPr>
+          <w:rFonts w:cs="Courier New"/>
+          <w:color w:val="000000"/>
+        </w:rPr>
+        <w:t>lets</w:t>
+      </w:r>
+      <w:proofErr w:type="spellEnd"/>
+      <w:proofErr w:type="gramEnd"/>
+      <w:r>
+        <w:rPr>
+          <w:rFonts w:cs="Courier New"/>
+          <w:color w:val="000000"/>
+        </w:rPr>
+        <w:t xml:space="preserve"> say the center panel has a webs List with the following values:</w:t>
+      </w:r>
+    </w:p>
+    <w:p>
+      <w:pPr>
+        <w:contextualSpacing/>
+        <w:rPr>
+          <w:rFonts w:cs="Courier New"/>
+          <w:color w:val="000000"/>
+        </w:rPr>
+      </w:pPr>
+      <w:proofErr w:type="gramStart"/>
+      <w:r>
+        <w:rPr>
+          <w:rFonts w:cs="Courier New"/>
+          <w:color w:val="000000"/>
+        </w:rPr>
+        <w:t>[124, 43, 49, 213, 4, 5, 7, 6].</w:t>
+      </w:r>
+      <w:proofErr w:type="gramEnd"/>
+      <w:r>
+        <w:rPr>
+          <w:rFonts w:cs="Courier New"/>
+          <w:color w:val="000000"/>
+        </w:rPr>
+        <w:t xml:space="preserve">  That means that there is one web trap between (124, 43) and (49, 213) in pixel space, chained between buildings at (4</w:t>
+      </w:r>
+      <w:proofErr w:type="gramStart"/>
+      <w:r>
+        <w:rPr>
+          <w:rFonts w:cs="Courier New"/>
+          <w:color w:val="000000"/>
+        </w:rPr>
+        <w:t>,5</w:t>
+      </w:r>
+      <w:proofErr w:type="gramEnd"/>
+      <w:r>
+        <w:rPr>
+          <w:rFonts w:cs="Courier New"/>
+          <w:color w:val="000000"/>
+        </w:rPr>
+        <w:t xml:space="preserve">) and (7,6) in row/column space.  In </w:t>
+      </w:r>
+      <w:proofErr w:type="spellStart"/>
+      <w:r>
+        <w:rPr>
+          <w:rFonts w:cs="Courier New"/>
+          <w:color w:val="000000"/>
+        </w:rPr>
+        <w:t>AImovement.java's</w:t>
+      </w:r>
+      <w:proofErr w:type="spellEnd"/>
+      <w:r>
+        <w:rPr>
+          <w:rFonts w:cs="Courier New"/>
+          <w:color w:val="000000"/>
+        </w:rPr>
+        <w:t xml:space="preserve"> </w:t>
+      </w:r>
+      <w:proofErr w:type="spellStart"/>
+      <w:r>
+        <w:rPr>
+          <w:rFonts w:cs="Courier New"/>
+          <w:color w:val="000000"/>
+        </w:rPr>
+        <w:t>makeEnemyMove</w:t>
+      </w:r>
+      <w:proofErr w:type="spellEnd"/>
+      <w:r>
+        <w:rPr>
+          <w:rFonts w:cs="Courier New"/>
+          <w:color w:val="000000"/>
+        </w:rPr>
+        <w:t xml:space="preserve"> method, this information is used to see if there is a collision between an aircraft and a web trap that calls </w:t>
+      </w:r>
+      <w:proofErr w:type="spellStart"/>
+      <w:r>
+        <w:rPr>
+          <w:rFonts w:cs="Courier New"/>
+          <w:color w:val="000000"/>
+        </w:rPr>
+        <w:t>Utilities.isPointOnRay</w:t>
+      </w:r>
+      <w:proofErr w:type="spellEnd"/>
+      <w:r>
+        <w:rPr>
+          <w:rFonts w:cs="Courier New"/>
+          <w:color w:val="000000"/>
+        </w:rPr>
+        <w:t xml:space="preserve">. </w:t>
       </w:r>
     </w:p>
     <w:p>
@@ -1955,7 +2680,23 @@
           <w:rFonts w:cs="Courier New"/>
           <w:color w:val="FA6400"/>
         </w:rPr>
-        <w:t>//pre:  x1 - x2 != 0</w:t>
+        <w:t xml:space="preserve">//pre:  x1 - </w:t>
+      </w:r>
+      <w:proofErr w:type="gramStart"/>
+      <w:r>
+        <w:rPr>
+          <w:rFonts w:cs="Courier New"/>
+          <w:color w:val="FA6400"/>
+        </w:rPr>
+        <w:t>x2 !</w:t>
+      </w:r>
+      <w:proofErr w:type="gramEnd"/>
+      <w:r>
+        <w:rPr>
+          <w:rFonts w:cs="Courier New"/>
+          <w:color w:val="FA6400"/>
+        </w:rPr>
+        <w:t>= 0</w:t>
       </w:r>
     </w:p>
     <w:p>
@@ -1978,13 +2719,45 @@
           <w:rFonts w:cs="Courier New"/>
           <w:color w:val="FA6400"/>
         </w:rPr>
-        <w:t>//post: returns true if the point (x,y) is within (cellSize/2) units from the ray defined by (x1,y1) &amp; (x2, y2)</w:t>
-      </w:r>
+        <w:t>//post: returns true if the point (</w:t>
+      </w:r>
+      <w:proofErr w:type="spellStart"/>
       <w:r>
         <w:rPr>
           <w:rFonts w:cs="Courier New"/>
           <w:color w:val="FA6400"/>
         </w:rPr>
+        <w:t>x,y</w:t>
+      </w:r>
+      <w:proofErr w:type="spellEnd"/>
+      <w:r>
+        <w:rPr>
+          <w:rFonts w:cs="Courier New"/>
+          <w:color w:val="FA6400"/>
+        </w:rPr>
+        <w:t>) is within (</w:t>
+      </w:r>
+      <w:proofErr w:type="spellStart"/>
+      <w:r>
+        <w:rPr>
+          <w:rFonts w:cs="Courier New"/>
+          <w:color w:val="FA6400"/>
+        </w:rPr>
+        <w:t>cellSize</w:t>
+      </w:r>
+      <w:proofErr w:type="spellEnd"/>
+      <w:r>
+        <w:rPr>
+          <w:rFonts w:cs="Courier New"/>
+          <w:color w:val="FA6400"/>
+        </w:rPr>
+        <w:t>/2) units from the ray defined by (x1,y1) &amp; (x2, y2)</w:t>
+      </w:r>
+      <w:r>
+        <w:rPr>
+          <w:rFonts w:cs="Courier New"/>
+          <w:color w:val="FA6400"/>
+        </w:rPr>
         <w:br/>
       </w:r>
       <w:r>
@@ -2015,6 +2788,7 @@
         </w:rPr>
         <w:t xml:space="preserve"> </w:t>
       </w:r>
+      <w:proofErr w:type="spellStart"/>
       <w:r>
         <w:rPr>
           <w:rFonts w:cs="Courier New"/>
@@ -2022,13 +2796,31 @@
         </w:rPr>
         <w:t>boolean</w:t>
       </w:r>
-      <w:r>
-        <w:rPr>
-          <w:rFonts w:cs="Courier New"/>
-          <w:color w:val="000000"/>
-        </w:rPr>
-        <w:t xml:space="preserve"> isPointOnRay(</w:t>
-      </w:r>
+      <w:proofErr w:type="spellEnd"/>
+      <w:r>
+        <w:rPr>
+          <w:rFonts w:cs="Courier New"/>
+          <w:color w:val="000000"/>
+        </w:rPr>
+        <w:t xml:space="preserve"> </w:t>
+      </w:r>
+      <w:proofErr w:type="spellStart"/>
+      <w:r>
+        <w:rPr>
+          <w:rFonts w:cs="Courier New"/>
+          <w:color w:val="000000"/>
+        </w:rPr>
+        <w:t>isPointOnRay</w:t>
+      </w:r>
+      <w:proofErr w:type="spellEnd"/>
+      <w:r>
+        <w:rPr>
+          <w:rFonts w:cs="Courier New"/>
+          <w:color w:val="000000"/>
+        </w:rPr>
+        <w:t>(</w:t>
+      </w:r>
+      <w:proofErr w:type="spellStart"/>
       <w:r>
         <w:rPr>
           <w:rFonts w:cs="Courier New"/>
@@ -2036,6 +2828,7 @@
         </w:rPr>
         <w:t>int</w:t>
       </w:r>
+      <w:proofErr w:type="spellEnd"/>
       <w:r>
         <w:rPr>
           <w:rFonts w:cs="Courier New"/>
@@ -2043,6 +2836,7 @@
         </w:rPr>
         <w:t xml:space="preserve"> x, </w:t>
       </w:r>
+      <w:proofErr w:type="spellStart"/>
       <w:r>
         <w:rPr>
           <w:rFonts w:cs="Courier New"/>
@@ -2050,6 +2844,7 @@
         </w:rPr>
         <w:t>int</w:t>
       </w:r>
+      <w:proofErr w:type="spellEnd"/>
       <w:r>
         <w:rPr>
           <w:rFonts w:cs="Courier New"/>
@@ -2057,6 +2852,7 @@
         </w:rPr>
         <w:t xml:space="preserve"> y, </w:t>
       </w:r>
+      <w:proofErr w:type="spellStart"/>
       <w:r>
         <w:rPr>
           <w:rFonts w:cs="Courier New"/>
@@ -2064,6 +2860,7 @@
         </w:rPr>
         <w:t>int</w:t>
       </w:r>
+      <w:proofErr w:type="spellEnd"/>
       <w:r>
         <w:rPr>
           <w:rFonts w:cs="Courier New"/>
@@ -2071,6 +2868,7 @@
         </w:rPr>
         <w:t xml:space="preserve"> x1, </w:t>
       </w:r>
+      <w:proofErr w:type="spellStart"/>
       <w:r>
         <w:rPr>
           <w:rFonts w:cs="Courier New"/>
@@ -2078,6 +2876,7 @@
         </w:rPr>
         <w:t>int</w:t>
       </w:r>
+      <w:proofErr w:type="spellEnd"/>
       <w:r>
         <w:rPr>
           <w:rFonts w:cs="Courier New"/>
@@ -2085,6 +2884,7 @@
         </w:rPr>
         <w:t xml:space="preserve"> y1, </w:t>
       </w:r>
+      <w:proofErr w:type="spellStart"/>
       <w:r>
         <w:rPr>
           <w:rFonts w:cs="Courier New"/>
@@ -2092,6 +2892,7 @@
         </w:rPr>
         <w:t>int</w:t>
       </w:r>
+      <w:proofErr w:type="spellEnd"/>
       <w:r>
         <w:rPr>
           <w:rFonts w:cs="Courier New"/>
@@ -2099,6 +2900,7 @@
         </w:rPr>
         <w:t xml:space="preserve"> x2, </w:t>
       </w:r>
+      <w:proofErr w:type="spellStart"/>
       <w:r>
         <w:rPr>
           <w:rFonts w:cs="Courier New"/>
@@ -2106,6 +2908,7 @@
         </w:rPr>
         <w:t>int</w:t>
       </w:r>
+      <w:proofErr w:type="spellEnd"/>
       <w:r>
         <w:rPr>
           <w:rFonts w:cs="Courier New"/>
@@ -2132,7 +2935,48 @@
           <w:rFonts w:cs="Courier New"/>
           <w:color w:val="000000"/>
         </w:rPr>
-        <w:t>Consider this:  given point (x,y) and a ray defined by (x1,y1) and (x2,y2), how could you determine if the point is on the ray?  How could you determine if the point is close to the ray?  Draw a few pictures, and note that there is a useful helper method defined right above isPointOnRay in Utilities.java.</w:t>
+        <w:t>Consider this:  given point (</w:t>
+      </w:r>
+      <w:proofErr w:type="spellStart"/>
+      <w:r>
+        <w:rPr>
+          <w:rFonts w:cs="Courier New"/>
+          <w:color w:val="000000"/>
+        </w:rPr>
+        <w:t>x</w:t>
+      </w:r>
+      <w:proofErr w:type="gramStart"/>
+      <w:r>
+        <w:rPr>
+          <w:rFonts w:cs="Courier New"/>
+          <w:color w:val="000000"/>
+        </w:rPr>
+        <w:t>,y</w:t>
+      </w:r>
+      <w:proofErr w:type="spellEnd"/>
+      <w:proofErr w:type="gramEnd"/>
+      <w:r>
+        <w:rPr>
+          <w:rFonts w:cs="Courier New"/>
+          <w:color w:val="000000"/>
+        </w:rPr>
+        <w:t xml:space="preserve">) and a ray defined by (x1,y1) and (x2,y2), how could you determine if the point is on the ray?  How could you determine if the point is close to the ray?  Draw a few pictures, and note that there is a useful helper method defined right above </w:t>
+      </w:r>
+      <w:proofErr w:type="spellStart"/>
+      <w:r>
+        <w:rPr>
+          <w:rFonts w:cs="Courier New"/>
+          <w:color w:val="000000"/>
+        </w:rPr>
+        <w:t>isPointOnRay</w:t>
+      </w:r>
+      <w:proofErr w:type="spellEnd"/>
+      <w:r>
+        <w:rPr>
+          <w:rFonts w:cs="Courier New"/>
+          <w:color w:val="000000"/>
+        </w:rPr>
+        <w:t xml:space="preserve"> in Utilities.java.</w:t>
       </w:r>
     </w:p>
     <w:sectPr>

</xml_diff>